<commit_message>
Update the Project Document
</commit_message>
<xml_diff>
--- a/ATM-Document.docx
+++ b/ATM-Document.docx
@@ -57,39 +57,7 @@
           <w:sz w:val="28"/>
           <w:szCs w:val="28"/>
         </w:rPr>
-        <w:t>Nguy</w:t>
-      </w:r>
-      <w:r>
-        <w:rPr>
-          <w:rFonts w:ascii="Times New Roman" w:eastAsia="Roboto" w:hAnsi="Times New Roman" w:cs="Times New Roman"/>
-          <w:sz w:val="28"/>
-          <w:szCs w:val="28"/>
-        </w:rPr>
-        <w:t>ễ</w:t>
-      </w:r>
-      <w:r>
-        <w:rPr>
-          <w:rFonts w:ascii="Times New Roman" w:eastAsia="Roboto" w:hAnsi="Times New Roman" w:cs="Times New Roman"/>
-          <w:sz w:val="28"/>
-          <w:szCs w:val="28"/>
-        </w:rPr>
-        <w:t>n Đ</w:t>
-      </w:r>
-      <w:r>
-        <w:rPr>
-          <w:rFonts w:ascii="Times New Roman" w:eastAsia="Roboto" w:hAnsi="Times New Roman" w:cs="Times New Roman"/>
-          <w:sz w:val="28"/>
-          <w:szCs w:val="28"/>
-        </w:rPr>
-        <w:t>ứ</w:t>
-      </w:r>
-      <w:r>
-        <w:rPr>
-          <w:rFonts w:ascii="Times New Roman" w:eastAsia="Roboto" w:hAnsi="Times New Roman" w:cs="Times New Roman"/>
-          <w:sz w:val="28"/>
-          <w:szCs w:val="28"/>
-        </w:rPr>
-        <w:t>c Tông (Leader)</w:t>
+        <w:t>Nguyễn Đức Tông (Leader)</w:t>
       </w:r>
     </w:p>
     <w:p>
@@ -110,55 +78,7 @@
           <w:sz w:val="28"/>
           <w:szCs w:val="28"/>
         </w:rPr>
-        <w:t>Qu</w:t>
-      </w:r>
-      <w:r>
-        <w:rPr>
-          <w:rFonts w:ascii="Times New Roman" w:eastAsia="Roboto" w:hAnsi="Times New Roman" w:cs="Times New Roman"/>
-          <w:sz w:val="28"/>
-          <w:szCs w:val="28"/>
-        </w:rPr>
-        <w:t>ả</w:t>
-      </w:r>
-      <w:r>
-        <w:rPr>
-          <w:rFonts w:ascii="Times New Roman" w:eastAsia="Roboto" w:hAnsi="Times New Roman" w:cs="Times New Roman"/>
-          <w:sz w:val="28"/>
-          <w:szCs w:val="28"/>
-        </w:rPr>
-        <w:t>n Đ</w:t>
-      </w:r>
-      <w:r>
-        <w:rPr>
-          <w:rFonts w:ascii="Times New Roman" w:eastAsia="Roboto" w:hAnsi="Times New Roman" w:cs="Times New Roman"/>
-          <w:sz w:val="28"/>
-          <w:szCs w:val="28"/>
-        </w:rPr>
-        <w:t>ứ</w:t>
-      </w:r>
-      <w:r>
-        <w:rPr>
-          <w:rFonts w:ascii="Times New Roman" w:eastAsia="Roboto" w:hAnsi="Times New Roman" w:cs="Times New Roman"/>
-          <w:sz w:val="28"/>
-          <w:szCs w:val="28"/>
-        </w:rPr>
-        <w:t>c L</w:t>
-      </w:r>
-      <w:r>
-        <w:rPr>
-          <w:rFonts w:ascii="Times New Roman" w:eastAsia="Roboto" w:hAnsi="Times New Roman" w:cs="Times New Roman"/>
-          <w:sz w:val="28"/>
-          <w:szCs w:val="28"/>
-        </w:rPr>
-        <w:t>ộ</w:t>
-      </w:r>
-      <w:r>
-        <w:rPr>
-          <w:rFonts w:ascii="Times New Roman" w:eastAsia="Roboto" w:hAnsi="Times New Roman" w:cs="Times New Roman"/>
-          <w:sz w:val="28"/>
-          <w:szCs w:val="28"/>
-        </w:rPr>
-        <w:t>c</w:t>
+        <w:t>Quản Đức Lộc</w:t>
       </w:r>
     </w:p>
     <w:p>
@@ -179,39 +99,7 @@
           <w:sz w:val="28"/>
           <w:szCs w:val="28"/>
         </w:rPr>
-        <w:t>Tr</w:t>
-      </w:r>
-      <w:r>
-        <w:rPr>
-          <w:rFonts w:ascii="Times New Roman" w:eastAsia="Roboto" w:hAnsi="Times New Roman" w:cs="Times New Roman"/>
-          <w:sz w:val="28"/>
-          <w:szCs w:val="28"/>
-        </w:rPr>
-        <w:t>ầ</w:t>
-      </w:r>
-      <w:r>
-        <w:rPr>
-          <w:rFonts w:ascii="Times New Roman" w:eastAsia="Roboto" w:hAnsi="Times New Roman" w:cs="Times New Roman"/>
-          <w:sz w:val="28"/>
-          <w:szCs w:val="28"/>
-        </w:rPr>
-        <w:t>n Minh Th</w:t>
-      </w:r>
-      <w:r>
-        <w:rPr>
-          <w:rFonts w:ascii="Times New Roman" w:eastAsia="Roboto" w:hAnsi="Times New Roman" w:cs="Times New Roman"/>
-          <w:sz w:val="28"/>
-          <w:szCs w:val="28"/>
-        </w:rPr>
-        <w:t>ắ</w:t>
-      </w:r>
-      <w:r>
-        <w:rPr>
-          <w:rFonts w:ascii="Times New Roman" w:eastAsia="Roboto" w:hAnsi="Times New Roman" w:cs="Times New Roman"/>
-          <w:sz w:val="28"/>
-          <w:szCs w:val="28"/>
-        </w:rPr>
-        <w:t>ng</w:t>
+        <w:t>Trần Minh Thắng</w:t>
       </w:r>
     </w:p>
     <w:p>
@@ -233,318 +121,904 @@
           <w:sz w:val="28"/>
           <w:szCs w:val="28"/>
         </w:rPr>
-        <w:t>Đ</w:t>
-      </w:r>
-      <w:r>
-        <w:rPr>
-          <w:rFonts w:ascii="Times New Roman" w:eastAsia="Roboto" w:hAnsi="Times New Roman" w:cs="Times New Roman"/>
-          <w:sz w:val="28"/>
-          <w:szCs w:val="28"/>
-        </w:rPr>
-        <w:t>ặ</w:t>
-      </w:r>
-      <w:r>
-        <w:rPr>
-          <w:rFonts w:ascii="Times New Roman" w:eastAsia="Roboto" w:hAnsi="Times New Roman" w:cs="Times New Roman"/>
-          <w:sz w:val="28"/>
-          <w:szCs w:val="28"/>
-        </w:rPr>
-        <w:t>ng Lê Thành Nam</w:t>
+        <w:t>Đặng Lê Thành Nam</w:t>
       </w:r>
     </w:p>
     <w:p>
       <w:pPr>
-        <w:spacing w:before="240" w:after="240"/>
+        <w:spacing w:after="240"/>
+        <w:ind w:left="720"/>
         <w:rPr>
           <w:rFonts w:ascii="Times New Roman" w:eastAsia="Roboto" w:hAnsi="Times New Roman" w:cs="Times New Roman"/>
           <w:sz w:val="28"/>
           <w:szCs w:val="28"/>
         </w:rPr>
       </w:pPr>
-    </w:p>
-    <w:p>
-      <w:pPr>
-        <w:spacing w:before="240" w:after="240"/>
-        <w:rPr>
-          <w:rFonts w:ascii="Times New Roman" w:eastAsia="Roboto" w:hAnsi="Times New Roman" w:cs="Times New Roman"/>
-          <w:sz w:val="28"/>
-          <w:szCs w:val="28"/>
-        </w:rPr>
-      </w:pPr>
-      <w:r>
-        <w:rPr>
-          <w:rFonts w:ascii="Times New Roman" w:eastAsia="Roboto" w:hAnsi="Times New Roman" w:cs="Times New Roman"/>
-          <w:sz w:val="28"/>
-          <w:szCs w:val="28"/>
-        </w:rPr>
-        <w:t>Table of Contents:</w:t>
-      </w:r>
-      <w:bookmarkStart w:id="0" w:name="_GoBack"/>
-      <w:bookmarkEnd w:id="0"/>
     </w:p>
     <w:sdt>
       <w:sdtPr>
-        <w:rPr>
-          <w:rFonts w:ascii="Times New Roman" w:hAnsi="Times New Roman" w:cs="Times New Roman"/>
-        </w:rPr>
-        <w:id w:val="-784038953"/>
+        <w:id w:val="-1921942552"/>
         <w:docPartObj>
           <w:docPartGallery w:val="Table of Contents"/>
           <w:docPartUnique/>
         </w:docPartObj>
       </w:sdtPr>
-      <w:sdtEndPr/>
+      <w:sdtEndPr>
+        <w:rPr>
+          <w:rFonts w:ascii="Arial" w:eastAsia="Arial" w:hAnsi="Arial" w:cs="Arial"/>
+          <w:b/>
+          <w:bCs/>
+          <w:noProof/>
+          <w:color w:val="auto"/>
+          <w:sz w:val="22"/>
+          <w:szCs w:val="22"/>
+          <w:lang w:val="vi"/>
+        </w:rPr>
+      </w:sdtEndPr>
       <w:sdtContent>
         <w:p>
           <w:pPr>
-            <w:spacing w:before="80" w:line="240" w:lineRule="auto"/>
+            <w:pStyle w:val="TOCHeading"/>
+          </w:pPr>
+          <w:r>
+            <w:t>Table of Contents</w:t>
+          </w:r>
+        </w:p>
+        <w:p>
+          <w:pPr>
+            <w:pStyle w:val="TOC2"/>
+            <w:tabs>
+              <w:tab w:val="right" w:leader="dot" w:pos="9019"/>
+            </w:tabs>
             <w:rPr>
-              <w:rFonts w:ascii="Times New Roman" w:eastAsia="Roboto" w:hAnsi="Times New Roman" w:cs="Times New Roman"/>
-              <w:color w:val="1155CC"/>
-              <w:u w:val="single"/>
+              <w:rFonts w:asciiTheme="minorHAnsi" w:eastAsiaTheme="minorEastAsia" w:hAnsiTheme="minorHAnsi" w:cstheme="minorBidi"/>
+              <w:noProof/>
+              <w:lang w:val="en-US"/>
+            </w:rPr>
+          </w:pPr>
+          <w:r>
+            <w:fldChar w:fldCharType="begin"/>
+          </w:r>
+          <w:r>
+            <w:instrText xml:space="preserve"> TOC \o "1-3" \h \z \u </w:instrText>
+          </w:r>
+          <w:r>
+            <w:fldChar w:fldCharType="separate"/>
+          </w:r>
+          <w:hyperlink w:anchor="_Toc26826660" w:history="1">
+            <w:r>
+              <w:rPr>
+                <w:rStyle w:val="Hyperlink"/>
+                <w:rFonts w:ascii="Times New Roman" w:eastAsia="Roboto" w:hAnsi="Times New Roman" w:cs="Times New Roman"/>
+                <w:b/>
+                <w:noProof/>
+                <w:lang w:val="en-US"/>
+              </w:rPr>
+              <w:t>Project/Assignment Report</w:t>
+            </w:r>
+            <w:r>
+              <w:rPr>
+                <w:noProof/>
+                <w:webHidden/>
+              </w:rPr>
+              <w:tab/>
+            </w:r>
+            <w:r>
+              <w:rPr>
+                <w:noProof/>
+                <w:webHidden/>
+              </w:rPr>
+              <w:fldChar w:fldCharType="begin"/>
+            </w:r>
+            <w:r>
+              <w:rPr>
+                <w:noProof/>
+                <w:webHidden/>
+              </w:rPr>
+              <w:instrText xml:space="preserve"> PAGEREF _Toc26826660 \h </w:instrText>
+            </w:r>
+            <w:r>
+              <w:rPr>
+                <w:noProof/>
+                <w:webHidden/>
+              </w:rPr>
+            </w:r>
+            <w:r>
+              <w:rPr>
+                <w:noProof/>
+                <w:webHidden/>
+              </w:rPr>
+              <w:fldChar w:fldCharType="separate"/>
+            </w:r>
+            <w:r>
+              <w:rPr>
+                <w:noProof/>
+                <w:webHidden/>
+              </w:rPr>
+              <w:t>2</w:t>
+            </w:r>
+            <w:r>
+              <w:rPr>
+                <w:noProof/>
+                <w:webHidden/>
+              </w:rPr>
+              <w:fldChar w:fldCharType="end"/>
+            </w:r>
+          </w:hyperlink>
+        </w:p>
+        <w:p>
+          <w:pPr>
+            <w:pStyle w:val="TOC3"/>
+            <w:tabs>
+              <w:tab w:val="right" w:leader="dot" w:pos="9019"/>
+            </w:tabs>
+            <w:rPr>
+              <w:rFonts w:asciiTheme="minorHAnsi" w:eastAsiaTheme="minorEastAsia" w:hAnsiTheme="minorHAnsi" w:cstheme="minorBidi"/>
+              <w:noProof/>
+              <w:lang w:val="en-US"/>
+            </w:rPr>
+          </w:pPr>
+          <w:hyperlink w:anchor="_Toc26826662" w:history="1">
+            <w:r>
+              <w:rPr>
+                <w:rStyle w:val="Hyperlink"/>
+                <w:rFonts w:ascii="Times New Roman" w:eastAsia="Roboto" w:hAnsi="Times New Roman" w:cs="Times New Roman"/>
+                <w:b/>
+                <w:noProof/>
+              </w:rPr>
+              <w:t>I. Problem Definition</w:t>
+            </w:r>
+            <w:r>
+              <w:rPr>
+                <w:noProof/>
+                <w:webHidden/>
+              </w:rPr>
+              <w:tab/>
+            </w:r>
+            <w:r>
+              <w:rPr>
+                <w:noProof/>
+                <w:webHidden/>
+              </w:rPr>
+              <w:fldChar w:fldCharType="begin"/>
+            </w:r>
+            <w:r>
+              <w:rPr>
+                <w:noProof/>
+                <w:webHidden/>
+              </w:rPr>
+              <w:instrText xml:space="preserve"> PAGEREF _Toc26826662 \h </w:instrText>
+            </w:r>
+            <w:r>
+              <w:rPr>
+                <w:noProof/>
+                <w:webHidden/>
+              </w:rPr>
+            </w:r>
+            <w:r>
+              <w:rPr>
+                <w:noProof/>
+                <w:webHidden/>
+              </w:rPr>
+              <w:fldChar w:fldCharType="separate"/>
+            </w:r>
+            <w:r>
+              <w:rPr>
+                <w:noProof/>
+                <w:webHidden/>
+              </w:rPr>
+              <w:t>2</w:t>
+            </w:r>
+            <w:r>
+              <w:rPr>
+                <w:noProof/>
+                <w:webHidden/>
+              </w:rPr>
+              <w:fldChar w:fldCharType="end"/>
+            </w:r>
+          </w:hyperlink>
+        </w:p>
+        <w:p>
+          <w:pPr>
+            <w:pStyle w:val="TOC3"/>
+            <w:tabs>
+              <w:tab w:val="right" w:leader="dot" w:pos="9019"/>
+            </w:tabs>
+            <w:rPr>
+              <w:rFonts w:asciiTheme="minorHAnsi" w:eastAsiaTheme="minorEastAsia" w:hAnsiTheme="minorHAnsi" w:cstheme="minorBidi"/>
+              <w:noProof/>
+              <w:lang w:val="en-US"/>
+            </w:rPr>
+          </w:pPr>
+          <w:hyperlink w:anchor="_Toc26826663" w:history="1">
+            <w:r>
+              <w:rPr>
+                <w:rStyle w:val="Hyperlink"/>
+                <w:rFonts w:ascii="Times New Roman" w:eastAsia="Roboto" w:hAnsi="Times New Roman" w:cs="Times New Roman"/>
+                <w:b/>
+                <w:noProof/>
+              </w:rPr>
+              <w:t>II. Customer Requirement Specification</w:t>
+            </w:r>
+            <w:r>
+              <w:rPr>
+                <w:noProof/>
+                <w:webHidden/>
+              </w:rPr>
+              <w:tab/>
+            </w:r>
+            <w:r>
+              <w:rPr>
+                <w:noProof/>
+                <w:webHidden/>
+              </w:rPr>
+              <w:fldChar w:fldCharType="begin"/>
+            </w:r>
+            <w:r>
+              <w:rPr>
+                <w:noProof/>
+                <w:webHidden/>
+              </w:rPr>
+              <w:instrText xml:space="preserve"> PAGEREF _Toc26826663 \h </w:instrText>
+            </w:r>
+            <w:r>
+              <w:rPr>
+                <w:noProof/>
+                <w:webHidden/>
+              </w:rPr>
+            </w:r>
+            <w:r>
+              <w:rPr>
+                <w:noProof/>
+                <w:webHidden/>
+              </w:rPr>
+              <w:fldChar w:fldCharType="separate"/>
+            </w:r>
+            <w:r>
+              <w:rPr>
+                <w:noProof/>
+                <w:webHidden/>
+              </w:rPr>
+              <w:t>3</w:t>
+            </w:r>
+            <w:r>
+              <w:rPr>
+                <w:noProof/>
+                <w:webHidden/>
+              </w:rPr>
+              <w:fldChar w:fldCharType="end"/>
+            </w:r>
+          </w:hyperlink>
+        </w:p>
+        <w:p>
+          <w:pPr>
+            <w:pStyle w:val="TOC3"/>
+            <w:tabs>
+              <w:tab w:val="right" w:leader="dot" w:pos="9019"/>
+            </w:tabs>
+            <w:rPr>
+              <w:rFonts w:asciiTheme="minorHAnsi" w:eastAsiaTheme="minorEastAsia" w:hAnsiTheme="minorHAnsi" w:cstheme="minorBidi"/>
+              <w:noProof/>
+              <w:lang w:val="en-US"/>
+            </w:rPr>
+          </w:pPr>
+          <w:hyperlink w:anchor="_Toc26826664" w:history="1">
+            <w:r>
+              <w:rPr>
+                <w:rStyle w:val="Hyperlink"/>
+                <w:rFonts w:ascii="Times New Roman" w:eastAsia="Roboto" w:hAnsi="Times New Roman" w:cs="Times New Roman"/>
+                <w:b/>
+                <w:noProof/>
+              </w:rPr>
+              <w:t>III. Project Plan</w:t>
+            </w:r>
+            <w:r>
+              <w:rPr>
+                <w:noProof/>
+                <w:webHidden/>
+              </w:rPr>
+              <w:tab/>
+            </w:r>
+            <w:r>
+              <w:rPr>
+                <w:noProof/>
+                <w:webHidden/>
+              </w:rPr>
+              <w:fldChar w:fldCharType="begin"/>
+            </w:r>
+            <w:r>
+              <w:rPr>
+                <w:noProof/>
+                <w:webHidden/>
+              </w:rPr>
+              <w:instrText xml:space="preserve"> PAGEREF _Toc26826664 \h </w:instrText>
+            </w:r>
+            <w:r>
+              <w:rPr>
+                <w:noProof/>
+                <w:webHidden/>
+              </w:rPr>
+            </w:r>
+            <w:r>
+              <w:rPr>
+                <w:noProof/>
+                <w:webHidden/>
+              </w:rPr>
+              <w:fldChar w:fldCharType="separate"/>
+            </w:r>
+            <w:r>
+              <w:rPr>
+                <w:noProof/>
+                <w:webHidden/>
+              </w:rPr>
+              <w:t>3</w:t>
+            </w:r>
+            <w:r>
+              <w:rPr>
+                <w:noProof/>
+                <w:webHidden/>
+              </w:rPr>
+              <w:fldChar w:fldCharType="end"/>
+            </w:r>
+          </w:hyperlink>
+        </w:p>
+        <w:p>
+          <w:pPr>
+            <w:pStyle w:val="TOC3"/>
+            <w:tabs>
+              <w:tab w:val="right" w:leader="dot" w:pos="9019"/>
+            </w:tabs>
+            <w:rPr>
+              <w:rFonts w:asciiTheme="minorHAnsi" w:eastAsiaTheme="minorEastAsia" w:hAnsiTheme="minorHAnsi" w:cstheme="minorBidi"/>
+              <w:noProof/>
+              <w:lang w:val="en-US"/>
+            </w:rPr>
+          </w:pPr>
+          <w:hyperlink w:anchor="_Toc26826665" w:history="1">
+            <w:r>
+              <w:rPr>
+                <w:rStyle w:val="Hyperlink"/>
+                <w:rFonts w:ascii="Times New Roman" w:eastAsia="Roboto" w:hAnsi="Times New Roman" w:cs="Times New Roman"/>
+                <w:b/>
+                <w:noProof/>
+              </w:rPr>
+              <w:t>IV. Object Oriented Diagram</w:t>
+            </w:r>
+            <w:r>
+              <w:rPr>
+                <w:noProof/>
+                <w:webHidden/>
+              </w:rPr>
+              <w:tab/>
+            </w:r>
+            <w:r>
+              <w:rPr>
+                <w:noProof/>
+                <w:webHidden/>
+              </w:rPr>
+              <w:fldChar w:fldCharType="begin"/>
+            </w:r>
+            <w:r>
+              <w:rPr>
+                <w:noProof/>
+                <w:webHidden/>
+              </w:rPr>
+              <w:instrText xml:space="preserve"> PAGEREF _Toc26826665 \h </w:instrText>
+            </w:r>
+            <w:r>
+              <w:rPr>
+                <w:noProof/>
+                <w:webHidden/>
+              </w:rPr>
+            </w:r>
+            <w:r>
+              <w:rPr>
+                <w:noProof/>
+                <w:webHidden/>
+              </w:rPr>
+              <w:fldChar w:fldCharType="separate"/>
+            </w:r>
+            <w:r>
+              <w:rPr>
+                <w:noProof/>
+                <w:webHidden/>
+              </w:rPr>
+              <w:t>5</w:t>
+            </w:r>
+            <w:r>
+              <w:rPr>
+                <w:noProof/>
+                <w:webHidden/>
+              </w:rPr>
+              <w:fldChar w:fldCharType="end"/>
+            </w:r>
+          </w:hyperlink>
+        </w:p>
+        <w:bookmarkStart w:id="0" w:name="_GoBack"/>
+        <w:bookmarkEnd w:id="0"/>
+        <w:p>
+          <w:pPr>
+            <w:pStyle w:val="TOC3"/>
+            <w:tabs>
+              <w:tab w:val="right" w:leader="dot" w:pos="9019"/>
+            </w:tabs>
+            <w:rPr>
+              <w:rFonts w:asciiTheme="minorHAnsi" w:eastAsiaTheme="minorEastAsia" w:hAnsiTheme="minorHAnsi" w:cstheme="minorBidi"/>
+              <w:noProof/>
+              <w:lang w:val="en-US"/>
             </w:rPr>
           </w:pPr>
           <w:r>
             <w:rPr>
-              <w:rFonts w:ascii="Times New Roman" w:hAnsi="Times New Roman" w:cs="Times New Roman"/>
+              <w:rStyle w:val="Hyperlink"/>
+              <w:noProof/>
             </w:rPr>
             <w:fldChar w:fldCharType="begin"/>
           </w:r>
           <w:r>
             <w:rPr>
-              <w:rFonts w:ascii="Times New Roman" w:hAnsi="Times New Roman" w:cs="Times New Roman"/>
+              <w:rStyle w:val="Hyperlink"/>
+              <w:noProof/>
             </w:rPr>
-            <w:instrText xml:space="preserve"> TOC \h \u \z \n </w:instrText>
+            <w:instrText xml:space="preserve"> </w:instrText>
           </w:r>
           <w:r>
             <w:rPr>
-              <w:rFonts w:ascii="Times New Roman" w:hAnsi="Times New Roman" w:cs="Times New Roman"/>
+              <w:noProof/>
+            </w:rPr>
+            <w:instrText>HYPERLINK \l "_Toc26826667"</w:instrText>
+          </w:r>
+          <w:r>
+            <w:rPr>
+              <w:rStyle w:val="Hyperlink"/>
+              <w:noProof/>
+            </w:rPr>
+            <w:instrText xml:space="preserve"> </w:instrText>
+          </w:r>
+          <w:r>
+            <w:rPr>
+              <w:rStyle w:val="Hyperlink"/>
+              <w:noProof/>
+            </w:rPr>
+          </w:r>
+          <w:r>
+            <w:rPr>
+              <w:rStyle w:val="Hyperlink"/>
+              <w:noProof/>
             </w:rPr>
             <w:fldChar w:fldCharType="separate"/>
           </w:r>
-          <w:hyperlink w:anchor="_6qn36qay033v">
-            <w:r>
-              <w:rPr>
-                <w:rFonts w:ascii="Times New Roman" w:eastAsia="Roboto" w:hAnsi="Times New Roman" w:cs="Times New Roman"/>
-                <w:color w:val="1155CC"/>
-                <w:u w:val="single"/>
-              </w:rPr>
-              <w:t>Assignment</w:t>
+          <w:r>
+            <w:rPr>
+              <w:rStyle w:val="Hyperlink"/>
+              <w:rFonts w:ascii="Times New Roman" w:eastAsia="Roboto" w:hAnsi="Times New Roman" w:cs="Times New Roman"/>
+              <w:b/>
+              <w:noProof/>
+            </w:rPr>
+            <w:t>V. Use-case diagram</w:t>
+          </w:r>
+          <w:r>
+            <w:rPr>
+              <w:noProof/>
+              <w:webHidden/>
+            </w:rPr>
+            <w:tab/>
+          </w:r>
+          <w:r>
+            <w:rPr>
+              <w:noProof/>
+              <w:webHidden/>
+            </w:rPr>
+            <w:fldChar w:fldCharType="begin"/>
+          </w:r>
+          <w:r>
+            <w:rPr>
+              <w:noProof/>
+              <w:webHidden/>
+            </w:rPr>
+            <w:instrText xml:space="preserve"> PAGEREF _Toc26826667 \h </w:instrText>
+          </w:r>
+          <w:r>
+            <w:rPr>
+              <w:noProof/>
+              <w:webHidden/>
+            </w:rPr>
+          </w:r>
+          <w:r>
+            <w:rPr>
+              <w:noProof/>
+              <w:webHidden/>
+            </w:rPr>
+            <w:fldChar w:fldCharType="separate"/>
+          </w:r>
+          <w:r>
+            <w:rPr>
+              <w:noProof/>
+              <w:webHidden/>
+            </w:rPr>
+            <w:t>5</w:t>
+          </w:r>
+          <w:r>
+            <w:rPr>
+              <w:noProof/>
+              <w:webHidden/>
+            </w:rPr>
+            <w:fldChar w:fldCharType="end"/>
+          </w:r>
+          <w:r>
+            <w:rPr>
+              <w:rStyle w:val="Hyperlink"/>
+              <w:noProof/>
+            </w:rPr>
+            <w:fldChar w:fldCharType="end"/>
+          </w:r>
+        </w:p>
+        <w:p>
+          <w:pPr>
+            <w:pStyle w:val="TOC3"/>
+            <w:tabs>
+              <w:tab w:val="right" w:leader="dot" w:pos="9019"/>
+            </w:tabs>
+            <w:rPr>
+              <w:rFonts w:asciiTheme="minorHAnsi" w:eastAsiaTheme="minorEastAsia" w:hAnsiTheme="minorHAnsi" w:cstheme="minorBidi"/>
+              <w:noProof/>
+              <w:lang w:val="en-US"/>
+            </w:rPr>
+          </w:pPr>
+          <w:hyperlink w:anchor="_Toc26826668" w:history="1">
+            <w:r>
+              <w:rPr>
+                <w:rStyle w:val="Hyperlink"/>
+                <w:rFonts w:ascii="Times New Roman" w:eastAsia="Roboto" w:hAnsi="Times New Roman" w:cs="Times New Roman"/>
+                <w:b/>
+                <w:noProof/>
+              </w:rPr>
+              <w:t>VI. Algorithms</w:t>
+            </w:r>
+            <w:r>
+              <w:rPr>
+                <w:noProof/>
+                <w:webHidden/>
+              </w:rPr>
+              <w:tab/>
+            </w:r>
+            <w:r>
+              <w:rPr>
+                <w:noProof/>
+                <w:webHidden/>
+              </w:rPr>
+              <w:fldChar w:fldCharType="begin"/>
+            </w:r>
+            <w:r>
+              <w:rPr>
+                <w:noProof/>
+                <w:webHidden/>
+              </w:rPr>
+              <w:instrText xml:space="preserve"> PAGEREF _Toc26826668 \h </w:instrText>
+            </w:r>
+            <w:r>
+              <w:rPr>
+                <w:noProof/>
+                <w:webHidden/>
+              </w:rPr>
+            </w:r>
+            <w:r>
+              <w:rPr>
+                <w:noProof/>
+                <w:webHidden/>
+              </w:rPr>
+              <w:fldChar w:fldCharType="separate"/>
+            </w:r>
+            <w:r>
+              <w:rPr>
+                <w:noProof/>
+                <w:webHidden/>
+              </w:rPr>
+              <w:t>6</w:t>
+            </w:r>
+            <w:r>
+              <w:rPr>
+                <w:noProof/>
+                <w:webHidden/>
+              </w:rPr>
+              <w:fldChar w:fldCharType="end"/>
             </w:r>
           </w:hyperlink>
         </w:p>
         <w:p>
           <w:pPr>
-            <w:spacing w:before="60" w:line="240" w:lineRule="auto"/>
-            <w:ind w:left="360"/>
+            <w:pStyle w:val="TOC3"/>
+            <w:tabs>
+              <w:tab w:val="right" w:leader="dot" w:pos="9019"/>
+            </w:tabs>
             <w:rPr>
-              <w:rFonts w:ascii="Times New Roman" w:eastAsia="Roboto" w:hAnsi="Times New Roman" w:cs="Times New Roman"/>
-              <w:color w:val="1155CC"/>
-              <w:u w:val="single"/>
+              <w:rFonts w:asciiTheme="minorHAnsi" w:eastAsiaTheme="minorEastAsia" w:hAnsiTheme="minorHAnsi" w:cstheme="minorBidi"/>
+              <w:noProof/>
+              <w:lang w:val="en-US"/>
             </w:rPr>
           </w:pPr>
-          <w:hyperlink w:anchor="_swiuheqssl13">
-            <w:r>
-              <w:rPr>
-                <w:rFonts w:ascii="Times New Roman" w:eastAsia="Roboto" w:hAnsi="Times New Roman" w:cs="Times New Roman"/>
-                <w:color w:val="1155CC"/>
-                <w:u w:val="single"/>
-              </w:rPr>
-              <w:t>I. Problem Definition</w:t>
+          <w:hyperlink w:anchor="_Toc26826669" w:history="1">
+            <w:r>
+              <w:rPr>
+                <w:rStyle w:val="Hyperlink"/>
+                <w:rFonts w:ascii="Times New Roman" w:eastAsia="Roboto" w:hAnsi="Times New Roman" w:cs="Times New Roman"/>
+                <w:b/>
+                <w:noProof/>
+              </w:rPr>
+              <w:t>VII. Task Sheet</w:t>
+            </w:r>
+            <w:r>
+              <w:rPr>
+                <w:noProof/>
+                <w:webHidden/>
+              </w:rPr>
+              <w:tab/>
+            </w:r>
+            <w:r>
+              <w:rPr>
+                <w:noProof/>
+                <w:webHidden/>
+              </w:rPr>
+              <w:fldChar w:fldCharType="begin"/>
+            </w:r>
+            <w:r>
+              <w:rPr>
+                <w:noProof/>
+                <w:webHidden/>
+              </w:rPr>
+              <w:instrText xml:space="preserve"> PAGEREF _Toc26826669 \h </w:instrText>
+            </w:r>
+            <w:r>
+              <w:rPr>
+                <w:noProof/>
+                <w:webHidden/>
+              </w:rPr>
+            </w:r>
+            <w:r>
+              <w:rPr>
+                <w:noProof/>
+                <w:webHidden/>
+              </w:rPr>
+              <w:fldChar w:fldCharType="separate"/>
+            </w:r>
+            <w:r>
+              <w:rPr>
+                <w:noProof/>
+                <w:webHidden/>
+              </w:rPr>
+              <w:t>6</w:t>
+            </w:r>
+            <w:r>
+              <w:rPr>
+                <w:noProof/>
+                <w:webHidden/>
+              </w:rPr>
+              <w:fldChar w:fldCharType="end"/>
             </w:r>
           </w:hyperlink>
         </w:p>
         <w:p>
           <w:pPr>
-            <w:spacing w:before="60" w:line="240" w:lineRule="auto"/>
-            <w:ind w:left="360"/>
+            <w:pStyle w:val="TOC3"/>
+            <w:tabs>
+              <w:tab w:val="right" w:leader="dot" w:pos="9019"/>
+            </w:tabs>
             <w:rPr>
-              <w:rFonts w:ascii="Times New Roman" w:eastAsia="Roboto" w:hAnsi="Times New Roman" w:cs="Times New Roman"/>
-              <w:color w:val="1155CC"/>
-              <w:u w:val="single"/>
+              <w:rFonts w:asciiTheme="minorHAnsi" w:eastAsiaTheme="minorEastAsia" w:hAnsiTheme="minorHAnsi" w:cstheme="minorBidi"/>
+              <w:noProof/>
+              <w:lang w:val="en-US"/>
             </w:rPr>
           </w:pPr>
-          <w:hyperlink w:anchor="_d7t45tyx3u9h">
-            <w:r>
-              <w:rPr>
-                <w:rFonts w:ascii="Times New Roman" w:eastAsia="Roboto" w:hAnsi="Times New Roman" w:cs="Times New Roman"/>
-                <w:color w:val="1155CC"/>
-                <w:u w:val="single"/>
-              </w:rPr>
-              <w:t>II. Customer Requirement Specification</w:t>
+          <w:hyperlink w:anchor="_Toc26826670" w:history="1">
+            <w:r>
+              <w:rPr>
+                <w:rStyle w:val="Hyperlink"/>
+                <w:rFonts w:ascii="Times New Roman" w:eastAsia="Roboto" w:hAnsi="Times New Roman" w:cs="Times New Roman"/>
+                <w:b/>
+                <w:noProof/>
+              </w:rPr>
+              <w:t>VIII. Project Review and Monitoring Report</w:t>
+            </w:r>
+            <w:r>
+              <w:rPr>
+                <w:noProof/>
+                <w:webHidden/>
+              </w:rPr>
+              <w:tab/>
+            </w:r>
+            <w:r>
+              <w:rPr>
+                <w:noProof/>
+                <w:webHidden/>
+              </w:rPr>
+              <w:fldChar w:fldCharType="begin"/>
+            </w:r>
+            <w:r>
+              <w:rPr>
+                <w:noProof/>
+                <w:webHidden/>
+              </w:rPr>
+              <w:instrText xml:space="preserve"> PAGEREF _Toc26826670 \h </w:instrText>
+            </w:r>
+            <w:r>
+              <w:rPr>
+                <w:noProof/>
+                <w:webHidden/>
+              </w:rPr>
+            </w:r>
+            <w:r>
+              <w:rPr>
+                <w:noProof/>
+                <w:webHidden/>
+              </w:rPr>
+              <w:fldChar w:fldCharType="separate"/>
+            </w:r>
+            <w:r>
+              <w:rPr>
+                <w:noProof/>
+                <w:webHidden/>
+              </w:rPr>
+              <w:t>8</w:t>
+            </w:r>
+            <w:r>
+              <w:rPr>
+                <w:noProof/>
+                <w:webHidden/>
+              </w:rPr>
+              <w:fldChar w:fldCharType="end"/>
             </w:r>
           </w:hyperlink>
         </w:p>
         <w:p>
           <w:pPr>
-            <w:spacing w:before="60" w:line="240" w:lineRule="auto"/>
-            <w:ind w:left="360"/>
+            <w:pStyle w:val="TOC3"/>
+            <w:tabs>
+              <w:tab w:val="right" w:leader="dot" w:pos="9019"/>
+            </w:tabs>
             <w:rPr>
-              <w:rFonts w:ascii="Times New Roman" w:eastAsia="Roboto" w:hAnsi="Times New Roman" w:cs="Times New Roman"/>
-              <w:color w:val="1155CC"/>
-              <w:u w:val="single"/>
+              <w:rFonts w:asciiTheme="minorHAnsi" w:eastAsiaTheme="minorEastAsia" w:hAnsiTheme="minorHAnsi" w:cstheme="minorBidi"/>
+              <w:noProof/>
+              <w:lang w:val="en-US"/>
             </w:rPr>
           </w:pPr>
-          <w:hyperlink w:anchor="_2ghpbi8vjo69">
-            <w:r>
-              <w:rPr>
-                <w:rFonts w:ascii="Times New Roman" w:eastAsia="Roboto" w:hAnsi="Times New Roman" w:cs="Times New Roman"/>
-                <w:color w:val="1155CC"/>
-                <w:u w:val="single"/>
-              </w:rPr>
-              <w:t>III. Project Plan</w:t>
+          <w:hyperlink w:anchor="_Toc26826671" w:history="1">
+            <w:r>
+              <w:rPr>
+                <w:rStyle w:val="Hyperlink"/>
+                <w:rFonts w:ascii="Times New Roman" w:eastAsia="Roboto" w:hAnsi="Times New Roman" w:cs="Times New Roman"/>
+                <w:b/>
+                <w:noProof/>
+              </w:rPr>
+              <w:t>IX. Unit Testing Checklist</w:t>
+            </w:r>
+            <w:r>
+              <w:rPr>
+                <w:noProof/>
+                <w:webHidden/>
+              </w:rPr>
+              <w:tab/>
+            </w:r>
+            <w:r>
+              <w:rPr>
+                <w:noProof/>
+                <w:webHidden/>
+              </w:rPr>
+              <w:fldChar w:fldCharType="begin"/>
+            </w:r>
+            <w:r>
+              <w:rPr>
+                <w:noProof/>
+                <w:webHidden/>
+              </w:rPr>
+              <w:instrText xml:space="preserve"> PAGEREF _Toc26826671 \h </w:instrText>
+            </w:r>
+            <w:r>
+              <w:rPr>
+                <w:noProof/>
+                <w:webHidden/>
+              </w:rPr>
+            </w:r>
+            <w:r>
+              <w:rPr>
+                <w:noProof/>
+                <w:webHidden/>
+              </w:rPr>
+              <w:fldChar w:fldCharType="separate"/>
+            </w:r>
+            <w:r>
+              <w:rPr>
+                <w:noProof/>
+                <w:webHidden/>
+              </w:rPr>
+              <w:t>9</w:t>
+            </w:r>
+            <w:r>
+              <w:rPr>
+                <w:noProof/>
+                <w:webHidden/>
+              </w:rPr>
+              <w:fldChar w:fldCharType="end"/>
             </w:r>
           </w:hyperlink>
         </w:p>
         <w:p>
           <w:pPr>
-            <w:spacing w:before="60" w:line="240" w:lineRule="auto"/>
-            <w:ind w:left="360"/>
+            <w:pStyle w:val="TOC3"/>
+            <w:tabs>
+              <w:tab w:val="right" w:leader="dot" w:pos="9019"/>
+            </w:tabs>
             <w:rPr>
-              <w:rFonts w:ascii="Times New Roman" w:eastAsia="Roboto" w:hAnsi="Times New Roman" w:cs="Times New Roman"/>
-              <w:color w:val="1155CC"/>
-              <w:u w:val="single"/>
+              <w:rFonts w:asciiTheme="minorHAnsi" w:eastAsiaTheme="minorEastAsia" w:hAnsiTheme="minorHAnsi" w:cstheme="minorBidi"/>
+              <w:noProof/>
+              <w:lang w:val="en-US"/>
             </w:rPr>
           </w:pPr>
-          <w:hyperlink w:anchor="_nd6nbjy2qjeb">
-            <w:r>
-              <w:rPr>
-                <w:rFonts w:ascii="Times New Roman" w:eastAsia="Roboto" w:hAnsi="Times New Roman" w:cs="Times New Roman"/>
-                <w:color w:val="1155CC"/>
-                <w:u w:val="single"/>
-              </w:rPr>
-              <w:t>IV. Object Oriented Diagram</w:t>
+          <w:hyperlink w:anchor="_Toc26826672" w:history="1">
+            <w:r>
+              <w:rPr>
+                <w:rStyle w:val="Hyperlink"/>
+                <w:rFonts w:ascii="Times New Roman" w:eastAsia="Roboto" w:hAnsi="Times New Roman" w:cs="Times New Roman"/>
+                <w:b/>
+                <w:noProof/>
+              </w:rPr>
+              <w:t>X. Final Checklist</w:t>
+            </w:r>
+            <w:r>
+              <w:rPr>
+                <w:noProof/>
+                <w:webHidden/>
+              </w:rPr>
+              <w:tab/>
+            </w:r>
+            <w:r>
+              <w:rPr>
+                <w:noProof/>
+                <w:webHidden/>
+              </w:rPr>
+              <w:fldChar w:fldCharType="begin"/>
+            </w:r>
+            <w:r>
+              <w:rPr>
+                <w:noProof/>
+                <w:webHidden/>
+              </w:rPr>
+              <w:instrText xml:space="preserve"> PAGEREF _Toc26826672 \h </w:instrText>
+            </w:r>
+            <w:r>
+              <w:rPr>
+                <w:noProof/>
+                <w:webHidden/>
+              </w:rPr>
+            </w:r>
+            <w:r>
+              <w:rPr>
+                <w:noProof/>
+                <w:webHidden/>
+              </w:rPr>
+              <w:fldChar w:fldCharType="separate"/>
+            </w:r>
+            <w:r>
+              <w:rPr>
+                <w:noProof/>
+                <w:webHidden/>
+              </w:rPr>
+              <w:t>10</w:t>
+            </w:r>
+            <w:r>
+              <w:rPr>
+                <w:noProof/>
+                <w:webHidden/>
+              </w:rPr>
+              <w:fldChar w:fldCharType="end"/>
             </w:r>
           </w:hyperlink>
         </w:p>
         <w:p>
-          <w:pPr>
-            <w:spacing w:before="60" w:line="240" w:lineRule="auto"/>
-            <w:ind w:left="360"/>
-            <w:rPr>
-              <w:rFonts w:ascii="Times New Roman" w:eastAsia="Roboto" w:hAnsi="Times New Roman" w:cs="Times New Roman"/>
-              <w:color w:val="1155CC"/>
-              <w:u w:val="single"/>
-            </w:rPr>
-          </w:pPr>
-          <w:hyperlink w:anchor="_s3b03n6smqvv">
-            <w:r>
-              <w:rPr>
-                <w:rFonts w:ascii="Times New Roman" w:eastAsia="Roboto" w:hAnsi="Times New Roman" w:cs="Times New Roman"/>
-                <w:color w:val="1155CC"/>
-                <w:u w:val="single"/>
-              </w:rPr>
-              <w:t>V. Use-case diagram</w:t>
-            </w:r>
-          </w:hyperlink>
-        </w:p>
-        <w:p>
-          <w:pPr>
-            <w:spacing w:before="60" w:line="240" w:lineRule="auto"/>
-            <w:ind w:left="360"/>
-            <w:rPr>
-              <w:rFonts w:ascii="Times New Roman" w:eastAsia="Roboto" w:hAnsi="Times New Roman" w:cs="Times New Roman"/>
-              <w:color w:val="1155CC"/>
-              <w:u w:val="single"/>
-            </w:rPr>
-          </w:pPr>
-          <w:hyperlink w:anchor="_3fxypb42qzq4">
-            <w:r>
-              <w:rPr>
-                <w:rFonts w:ascii="Times New Roman" w:eastAsia="Roboto" w:hAnsi="Times New Roman" w:cs="Times New Roman"/>
-                <w:color w:val="1155CC"/>
-                <w:u w:val="single"/>
-              </w:rPr>
-              <w:t>VI. Algorithms</w:t>
-            </w:r>
-          </w:hyperlink>
-        </w:p>
-        <w:p>
-          <w:pPr>
-            <w:spacing w:before="60" w:line="240" w:lineRule="auto"/>
-            <w:ind w:left="360"/>
-            <w:rPr>
-              <w:rFonts w:ascii="Times New Roman" w:eastAsia="Roboto" w:hAnsi="Times New Roman" w:cs="Times New Roman"/>
-              <w:color w:val="1155CC"/>
-              <w:u w:val="single"/>
-            </w:rPr>
-          </w:pPr>
-          <w:hyperlink w:anchor="_zhoyimt6g0qx">
-            <w:r>
-              <w:rPr>
-                <w:rFonts w:ascii="Times New Roman" w:eastAsia="Roboto" w:hAnsi="Times New Roman" w:cs="Times New Roman"/>
-                <w:color w:val="1155CC"/>
-                <w:u w:val="single"/>
-              </w:rPr>
-              <w:t>VII. Task Sheet</w:t>
-            </w:r>
-          </w:hyperlink>
-        </w:p>
-        <w:p>
-          <w:pPr>
-            <w:spacing w:before="60" w:line="240" w:lineRule="auto"/>
-            <w:ind w:left="360"/>
-            <w:rPr>
-              <w:rFonts w:ascii="Times New Roman" w:eastAsia="Roboto" w:hAnsi="Times New Roman" w:cs="Times New Roman"/>
-              <w:color w:val="1155CC"/>
-              <w:u w:val="single"/>
-            </w:rPr>
-          </w:pPr>
-          <w:hyperlink w:anchor="_jur6o0qbj8pn">
-            <w:r>
-              <w:rPr>
-                <w:rFonts w:ascii="Times New Roman" w:eastAsia="Roboto" w:hAnsi="Times New Roman" w:cs="Times New Roman"/>
-                <w:color w:val="1155CC"/>
-                <w:u w:val="single"/>
-              </w:rPr>
-              <w:t>VIII. Project Review and Monitoring Report</w:t>
-            </w:r>
-          </w:hyperlink>
-        </w:p>
-        <w:p>
-          <w:pPr>
-            <w:spacing w:before="60" w:line="240" w:lineRule="auto"/>
-            <w:ind w:left="360"/>
-            <w:rPr>
-              <w:rFonts w:ascii="Times New Roman" w:eastAsia="Roboto" w:hAnsi="Times New Roman" w:cs="Times New Roman"/>
-              <w:color w:val="1155CC"/>
-              <w:u w:val="single"/>
-            </w:rPr>
-          </w:pPr>
-          <w:hyperlink w:anchor="_dllqdvqgey8r">
-            <w:r>
-              <w:rPr>
-                <w:rFonts w:ascii="Times New Roman" w:eastAsia="Roboto" w:hAnsi="Times New Roman" w:cs="Times New Roman"/>
-                <w:color w:val="1155CC"/>
-                <w:u w:val="single"/>
-              </w:rPr>
-              <w:t>IX. Unit Testing Checklist</w:t>
-            </w:r>
-          </w:hyperlink>
-        </w:p>
-        <w:p>
-          <w:pPr>
-            <w:spacing w:before="60" w:after="80" w:line="240" w:lineRule="auto"/>
-            <w:ind w:left="360"/>
-            <w:rPr>
-              <w:rFonts w:ascii="Times New Roman" w:eastAsia="Roboto" w:hAnsi="Times New Roman" w:cs="Times New Roman"/>
-              <w:color w:val="1155CC"/>
-              <w:u w:val="single"/>
-            </w:rPr>
-          </w:pPr>
-          <w:hyperlink w:anchor="_qtlmk853qfw">
-            <w:r>
-              <w:rPr>
-                <w:rFonts w:ascii="Times New Roman" w:eastAsia="Roboto" w:hAnsi="Times New Roman" w:cs="Times New Roman"/>
-                <w:color w:val="1155CC"/>
-                <w:u w:val="single"/>
-              </w:rPr>
-              <w:t>X. Final Checklist</w:t>
-            </w:r>
-          </w:hyperlink>
           <w:r>
             <w:rPr>
-              <w:rFonts w:ascii="Times New Roman" w:hAnsi="Times New Roman" w:cs="Times New Roman"/>
+              <w:b/>
+              <w:bCs/>
+              <w:noProof/>
             </w:rPr>
             <w:fldChar w:fldCharType="end"/>
           </w:r>
@@ -553,25 +1027,6 @@
     </w:sdt>
     <w:p>
       <w:pPr>
-        <w:rPr>
-          <w:rFonts w:ascii="Times New Roman" w:eastAsia="Roboto" w:hAnsi="Times New Roman" w:cs="Times New Roman"/>
-          <w:sz w:val="28"/>
-          <w:szCs w:val="28"/>
-        </w:rPr>
-      </w:pPr>
-    </w:p>
-    <w:p>
-      <w:pPr>
-        <w:spacing w:before="240" w:after="240"/>
-        <w:rPr>
-          <w:rFonts w:ascii="Times New Roman" w:eastAsia="Roboto" w:hAnsi="Times New Roman" w:cs="Times New Roman"/>
-          <w:sz w:val="28"/>
-          <w:szCs w:val="28"/>
-        </w:rPr>
-      </w:pPr>
-    </w:p>
-    <w:p>
-      <w:pPr>
         <w:spacing w:before="240" w:after="240"/>
         <w:rPr>
           <w:rFonts w:ascii="Times New Roman" w:eastAsia="Roboto" w:hAnsi="Times New Roman" w:cs="Times New Roman"/>
@@ -599,15 +1054,35 @@
         <w:rPr>
           <w:rFonts w:ascii="Times New Roman" w:eastAsia="Roboto" w:hAnsi="Times New Roman" w:cs="Times New Roman"/>
           <w:b/>
-        </w:rPr>
-      </w:pPr>
+          <w:lang w:val="en-US"/>
+        </w:rPr>
+      </w:pPr>
+      <w:bookmarkStart w:id="1" w:name="_Toc26826660"/>
       <w:r>
         <w:rPr>
           <w:rFonts w:ascii="Times New Roman" w:eastAsia="Roboto" w:hAnsi="Times New Roman" w:cs="Times New Roman"/>
           <w:b/>
-        </w:rPr>
-        <w:t>Assignment</w:t>
+          <w:lang w:val="en-US"/>
+        </w:rPr>
+        <w:t>Project</w:t>
       </w:r>
+      <w:r>
+        <w:rPr>
+          <w:rFonts w:ascii="Times New Roman" w:eastAsia="Roboto" w:hAnsi="Times New Roman" w:cs="Times New Roman"/>
+          <w:b/>
+          <w:lang w:val="en-US"/>
+        </w:rPr>
+        <w:t>/Assignment</w:t>
+      </w:r>
+      <w:r>
+        <w:rPr>
+          <w:rFonts w:ascii="Times New Roman" w:eastAsia="Roboto" w:hAnsi="Times New Roman" w:cs="Times New Roman"/>
+          <w:b/>
+          <w:lang w:val="en-US"/>
+        </w:rPr>
+        <w:t xml:space="preserve"> Report</w:t>
+      </w:r>
+      <w:bookmarkEnd w:id="1"/>
     </w:p>
     <w:p>
       <w:pPr>
@@ -619,8 +1094,11 @@
           <w:b/>
         </w:rPr>
       </w:pPr>
-      <w:bookmarkStart w:id="1" w:name="_2skj4ejqzfv4" w:colFirst="0" w:colLast="0"/>
-      <w:bookmarkEnd w:id="1"/>
+      <w:bookmarkStart w:id="2" w:name="_2skj4ejqzfv4" w:colFirst="0" w:colLast="0"/>
+      <w:bookmarkStart w:id="3" w:name="_Toc26826204"/>
+      <w:bookmarkStart w:id="4" w:name="_Toc26826571"/>
+      <w:bookmarkStart w:id="5" w:name="_Toc26826661"/>
+      <w:bookmarkEnd w:id="2"/>
       <w:r>
         <w:rPr>
           <w:rFonts w:ascii="Times New Roman" w:eastAsia="Roboto" w:hAnsi="Times New Roman" w:cs="Times New Roman"/>
@@ -628,6 +1106,9 @@
         </w:rPr>
         <w:t>ATM</w:t>
       </w:r>
+      <w:bookmarkEnd w:id="3"/>
+      <w:bookmarkEnd w:id="4"/>
+      <w:bookmarkEnd w:id="5"/>
     </w:p>
     <w:p>
       <w:pPr>
@@ -690,8 +1171,7 @@
           <w:b/>
         </w:rPr>
       </w:pPr>
-      <w:bookmarkStart w:id="2" w:name="_swiuheqssl13" w:colFirst="0" w:colLast="0"/>
-      <w:bookmarkEnd w:id="2"/>
+      <w:bookmarkStart w:id="6" w:name="_Toc26826662"/>
       <w:r>
         <w:rPr>
           <w:rFonts w:ascii="Times New Roman" w:eastAsia="Roboto" w:hAnsi="Times New Roman" w:cs="Times New Roman"/>
@@ -700,6 +1180,7 @@
         <w:lastRenderedPageBreak/>
         <w:t>I. Problem Definition</w:t>
       </w:r>
+      <w:bookmarkEnd w:id="6"/>
     </w:p>
     <w:p>
       <w:pPr>
@@ -716,23 +1197,7 @@
           <w:sz w:val="26"/>
           <w:szCs w:val="26"/>
         </w:rPr>
-        <w:t xml:space="preserve">Before the implementation of ATMs, processing customers’ transaction is manually done and requires lots of paperwork. It also makes the maintenance job difficult and increases the possibility of the discrepancies in data. In addition, data retrieving also </w:t>
-      </w:r>
-      <w:r>
-        <w:rPr>
-          <w:rFonts w:ascii="Times New Roman" w:eastAsia="Roboto" w:hAnsi="Times New Roman" w:cs="Times New Roman"/>
-          <w:sz w:val="26"/>
-          <w:szCs w:val="26"/>
-        </w:rPr>
-        <w:t xml:space="preserve">becomes hectic with this manual system. In order to avoid all of these problems stated causing an unnecessary waste of time, a company has approached us to make an Automated System implementing ATM, that manages all of these mentioned paperwork above that </w:t>
-      </w:r>
-      <w:r>
-        <w:rPr>
-          <w:rFonts w:ascii="Times New Roman" w:eastAsia="Roboto" w:hAnsi="Times New Roman" w:cs="Times New Roman"/>
-          <w:sz w:val="26"/>
-          <w:szCs w:val="26"/>
-        </w:rPr>
-        <w:t>was once manually handled.</w:t>
+        <w:t>Before the implementation of ATMs, processing customers’ transaction is manually done and requires lots of paperwork. It also makes the maintenance job difficult and increases the possibility of the discrepancies in data. In addition, data retrieving also becomes hectic with this manual system. In order to avoid all of these problems stated causing an unnecessary waste of time, a company has approached us to make an Automated System implementing ATM, that manages all of these mentioned paperwork above that was once manually handled.</w:t>
       </w:r>
     </w:p>
     <w:p>
@@ -750,31 +1215,7 @@
           <w:sz w:val="26"/>
           <w:szCs w:val="26"/>
         </w:rPr>
-        <w:t>ATM is the abbreviation for Automated Teller Machine, and it is also known as a Cash Machine and by several other names. The ATM is a computerized device that provides the clients the financial institution without the need for th</w:t>
-      </w:r>
-      <w:r>
-        <w:rPr>
-          <w:rFonts w:ascii="Times New Roman" w:eastAsia="Roboto" w:hAnsi="Times New Roman" w:cs="Times New Roman"/>
-          <w:sz w:val="26"/>
-          <w:szCs w:val="26"/>
-        </w:rPr>
-        <w:t>e cashier and is initially designed for the existing user (which means creating the account would be done by the administrators only). Each client is identified by first inserting a unique card number (card ID / user name) and some security information lin</w:t>
-      </w:r>
-      <w:r>
-        <w:rPr>
-          <w:rFonts w:ascii="Times New Roman" w:eastAsia="Roboto" w:hAnsi="Times New Roman" w:cs="Times New Roman"/>
-          <w:sz w:val="26"/>
-          <w:szCs w:val="26"/>
-        </w:rPr>
-        <w:t xml:space="preserve">ked to that card ID. A user can only access the ATM system/screen only after entering the correct user name, and corresponding password/PIN (Personal Identification Number - a 4-digit number) associated with that username on the very first screen which is </w:t>
-      </w:r>
-      <w:r>
-        <w:rPr>
-          <w:rFonts w:ascii="Times New Roman" w:eastAsia="Roboto" w:hAnsi="Times New Roman" w:cs="Times New Roman"/>
-          <w:sz w:val="26"/>
-          <w:szCs w:val="26"/>
-        </w:rPr>
-        <w:t>installed on the ATM room.</w:t>
+        <w:t>ATM is the abbreviation for Automated Teller Machine, and it is also known as a Cash Machine and by several other names. The ATM is a computerized device that provides the clients the financial institution without the need for the cashier and is initially designed for the existing user (which means creating the account would be done by the administrators only). Each client is identified by first inserting a unique card number (card ID / user name) and some security information linked to that card ID. A user can only access the ATM system/screen only after entering the correct user name, and corresponding password/PIN (Personal Identification Number - a 4-digit number) associated with that username on the very first screen which is installed on the ATM room.</w:t>
       </w:r>
     </w:p>
     <w:p>
@@ -792,15 +1233,7 @@
           <w:sz w:val="26"/>
           <w:szCs w:val="26"/>
         </w:rPr>
-        <w:t xml:space="preserve">In a word, our target/goal is to create a fully functional ATM system, which resembles a real ATM system in real life, to replace the need of a cashier. The system we work on should have the properties of an actual ATM system as </w:t>
-      </w:r>
-      <w:r>
-        <w:rPr>
-          <w:rFonts w:ascii="Times New Roman" w:eastAsia="Roboto" w:hAnsi="Times New Roman" w:cs="Times New Roman"/>
-          <w:sz w:val="26"/>
-          <w:szCs w:val="26"/>
-        </w:rPr>
-        <w:t>described above.</w:t>
+        <w:t>In a word, our target/goal is to create a fully functional ATM system, which resembles a real ATM system in real life, to replace the need of a cashier. The system we work on should have the properties of an actual ATM system as described above.</w:t>
       </w:r>
     </w:p>
     <w:p>
@@ -812,8 +1245,7 @@
           <w:b/>
         </w:rPr>
       </w:pPr>
-      <w:bookmarkStart w:id="3" w:name="_d7t45tyx3u9h" w:colFirst="0" w:colLast="0"/>
-      <w:bookmarkEnd w:id="3"/>
+      <w:bookmarkStart w:id="7" w:name="_Toc26826663"/>
       <w:r>
         <w:rPr>
           <w:rFonts w:ascii="Times New Roman" w:eastAsia="Roboto" w:hAnsi="Times New Roman" w:cs="Times New Roman"/>
@@ -821,6 +1253,7 @@
         </w:rPr>
         <w:t>II. Customer Requirement Specification</w:t>
       </w:r>
+      <w:bookmarkEnd w:id="7"/>
     </w:p>
     <w:p>
       <w:pPr>
@@ -841,15 +1274,7 @@
           <w:sz w:val="26"/>
           <w:szCs w:val="26"/>
         </w:rPr>
-        <w:t>Each time the user tries to enter the ATM, he/she needs to use the same password which is entered at the very first transaction (unless the user changes the password with the option of the ATM system)</w:t>
-      </w:r>
-      <w:r>
-        <w:rPr>
-          <w:rFonts w:ascii="Times New Roman" w:eastAsia="Roboto" w:hAnsi="Times New Roman" w:cs="Times New Roman"/>
-          <w:sz w:val="26"/>
-          <w:szCs w:val="26"/>
-        </w:rPr>
-        <w:t>. Also, the user is required to and must change the password in the very first transaction of him/her.</w:t>
+        <w:t>Each time the user tries to enter the ATM, he/she needs to use the same password which is entered at the very first transaction (unless the user changes the password with the option of the ATM system). Also, the user is required to and must change the password in the very first transaction of him/her.</w:t>
       </w:r>
     </w:p>
     <w:p>
@@ -870,15 +1295,7 @@
           <w:sz w:val="26"/>
           <w:szCs w:val="26"/>
         </w:rPr>
-        <w:t>Once the username and password are both verified, the ATM screen would appear. Each time a new user tries to enter the ATM room, they are supposed to fir</w:t>
-      </w:r>
-      <w:r>
-        <w:rPr>
-          <w:rFonts w:ascii="Times New Roman" w:eastAsia="Roboto" w:hAnsi="Times New Roman" w:cs="Times New Roman"/>
-          <w:sz w:val="26"/>
-          <w:szCs w:val="26"/>
-        </w:rPr>
-        <w:t>st provide their login credentials before being able to access the system.</w:t>
+        <w:t>Once the username and password are both verified, the ATM screen would appear. Each time a new user tries to enter the ATM room, they are supposed to first provide their login credentials before being able to access the system.</w:t>
       </w:r>
     </w:p>
     <w:p>
@@ -921,23 +1338,7 @@
           <w:sz w:val="26"/>
           <w:szCs w:val="26"/>
         </w:rPr>
-        <w:t>Once the card number is entered and button is clicked the ATM system shoul</w:t>
-      </w:r>
-      <w:r>
-        <w:rPr>
-          <w:rFonts w:ascii="Times New Roman" w:eastAsia="Roboto" w:hAnsi="Times New Roman" w:cs="Times New Roman"/>
-          <w:sz w:val="26"/>
-          <w:szCs w:val="26"/>
-        </w:rPr>
-        <w:t>d check its availability in the database. If it is not available, then an error message should be generated stating the user is invalid, else password field would appear, user needs to enter the password. Once the password is verified, the screen appears w</w:t>
-      </w:r>
-      <w:r>
-        <w:rPr>
-          <w:rFonts w:ascii="Times New Roman" w:eastAsia="Roboto" w:hAnsi="Times New Roman" w:cs="Times New Roman"/>
-          <w:sz w:val="26"/>
-          <w:szCs w:val="26"/>
-        </w:rPr>
-        <w:t>ith following menu (the main menu):</w:t>
+        <w:t>Once the card number is entered and button is clicked the ATM system should check its availability in the database. If it is not available, then an error message should be generated stating the user is invalid, else password field would appear, user needs to enter the password. Once the password is verified, the screen appears with following menu (the main menu):</w:t>
       </w:r>
     </w:p>
     <w:p>
@@ -1026,8 +1427,7 @@
           <w:b/>
         </w:rPr>
       </w:pPr>
-      <w:bookmarkStart w:id="4" w:name="_2ghpbi8vjo69" w:colFirst="0" w:colLast="0"/>
-      <w:bookmarkEnd w:id="4"/>
+      <w:bookmarkStart w:id="8" w:name="_Toc26826664"/>
       <w:r>
         <w:rPr>
           <w:rFonts w:ascii="Times New Roman" w:eastAsia="Roboto" w:hAnsi="Times New Roman" w:cs="Times New Roman"/>
@@ -1035,6 +1435,7 @@
         </w:rPr>
         <w:t>III. Project Plan</w:t>
       </w:r>
+      <w:bookmarkEnd w:id="8"/>
     </w:p>
     <w:p>
       <w:pPr>
@@ -1181,15 +1582,7 @@
           <w:sz w:val="26"/>
           <w:szCs w:val="26"/>
         </w:rPr>
-        <w:t>Create</w:t>
-      </w:r>
-      <w:r>
-        <w:rPr>
-          <w:rFonts w:ascii="Times New Roman" w:eastAsia="Roboto" w:hAnsi="Times New Roman" w:cs="Times New Roman"/>
-          <w:sz w:val="26"/>
-          <w:szCs w:val="26"/>
-        </w:rPr>
-        <w:t xml:space="preserve"> new user account (for both admin and user)</w:t>
+        <w:t>Create new user account (for both admin and user)</w:t>
       </w:r>
     </w:p>
     <w:p>
@@ -1462,15 +1855,7 @@
           <w:sz w:val="26"/>
           <w:szCs w:val="26"/>
         </w:rPr>
-        <w:t>For creating a new acco</w:t>
-      </w:r>
-      <w:r>
-        <w:rPr>
-          <w:rFonts w:ascii="Times New Roman" w:eastAsia="Roboto" w:hAnsi="Times New Roman" w:cs="Times New Roman"/>
-          <w:sz w:val="26"/>
-          <w:szCs w:val="26"/>
-        </w:rPr>
-        <w:t>unt, the random methods should be optimized to not giving a user ID that already exists in the database, but not the PIN.</w:t>
+        <w:t>For creating a new account, the random methods should be optimized to not giving a user ID that already exists in the database, but not the PIN.</w:t>
       </w:r>
     </w:p>
     <w:p>
@@ -1491,15 +1876,7 @@
           <w:sz w:val="26"/>
           <w:szCs w:val="26"/>
         </w:rPr>
-        <w:t xml:space="preserve">For changing the deposit-related limitations as well as withdrawal-related limitations options in the admin menu, there are sub-menus </w:t>
-      </w:r>
-      <w:r>
-        <w:rPr>
-          <w:rFonts w:ascii="Times New Roman" w:eastAsia="Roboto" w:hAnsi="Times New Roman" w:cs="Times New Roman"/>
-          <w:sz w:val="26"/>
-          <w:szCs w:val="26"/>
-        </w:rPr>
-        <w:t>of options for the admin to choose, ranging from changing deposit/withdrawal amount, number of deposits/withdrawals and revert the values back to default (25000$ limit for each transaction and 5 times a day per user).</w:t>
+        <w:t>For changing the deposit-related limitations as well as withdrawal-related limitations options in the admin menu, there are sub-menus of options for the admin to choose, ranging from changing deposit/withdrawal amount, number of deposits/withdrawals and revert the values back to default (25000$ limit for each transaction and 5 times a day per user).</w:t>
       </w:r>
     </w:p>
     <w:p>
@@ -1520,15 +1897,7 @@
           <w:sz w:val="26"/>
           <w:szCs w:val="26"/>
         </w:rPr>
-        <w:t>For changing user info option in the a</w:t>
-      </w:r>
-      <w:r>
-        <w:rPr>
-          <w:rFonts w:ascii="Times New Roman" w:eastAsia="Roboto" w:hAnsi="Times New Roman" w:cs="Times New Roman"/>
-          <w:sz w:val="26"/>
-          <w:szCs w:val="26"/>
-        </w:rPr>
-        <w:t xml:space="preserve">dmin menu, if an admin wants to change other admin info, they must input a password called “master password” first to </w:t>
+        <w:t xml:space="preserve">For changing user info option in the admin menu, if an admin wants to change other admin info, they must input a password called “master password” first to </w:t>
       </w:r>
       <w:r>
         <w:rPr>
@@ -1559,15 +1928,7 @@
           <w:sz w:val="26"/>
           <w:szCs w:val="26"/>
         </w:rPr>
-        <w:t xml:space="preserve">There should be input </w:t>
-      </w:r>
-      <w:r>
-        <w:rPr>
-          <w:rFonts w:ascii="Times New Roman" w:eastAsia="Roboto" w:hAnsi="Times New Roman" w:cs="Times New Roman"/>
-          <w:sz w:val="26"/>
-          <w:szCs w:val="26"/>
-        </w:rPr>
-        <w:t>checks to assure user input the right values</w:t>
+        <w:t>There should be input checks to assure user input the right values</w:t>
       </w:r>
     </w:p>
     <w:p>
@@ -1576,10 +1937,10 @@
         <w:spacing w:before="240" w:after="240"/>
         <w:rPr>
           <w:rFonts w:ascii="Times New Roman" w:eastAsia="Roboto" w:hAnsi="Times New Roman" w:cs="Times New Roman"/>
-        </w:rPr>
-      </w:pPr>
-      <w:bookmarkStart w:id="5" w:name="_nd6nbjy2qjeb" w:colFirst="0" w:colLast="0"/>
-      <w:bookmarkEnd w:id="5"/>
+          <w:b/>
+        </w:rPr>
+      </w:pPr>
+      <w:bookmarkStart w:id="9" w:name="_Toc26826665"/>
       <w:r>
         <w:rPr>
           <w:rFonts w:ascii="Times New Roman" w:eastAsia="Roboto" w:hAnsi="Times New Roman" w:cs="Times New Roman"/>
@@ -1588,6 +1949,17 @@
         <w:lastRenderedPageBreak/>
         <w:t>IV. Object Oriented Diagram</w:t>
       </w:r>
+      <w:bookmarkEnd w:id="9"/>
+    </w:p>
+    <w:p>
+      <w:pPr>
+        <w:pStyle w:val="Heading3"/>
+        <w:spacing w:before="240" w:after="240"/>
+        <w:rPr>
+          <w:rFonts w:ascii="Times New Roman" w:eastAsia="Roboto" w:hAnsi="Times New Roman" w:cs="Times New Roman"/>
+        </w:rPr>
+      </w:pPr>
+      <w:bookmarkStart w:id="10" w:name="_Toc26826666"/>
       <w:r>
         <w:rPr>
           <w:rFonts w:ascii="Times New Roman" w:eastAsia="Roboto" w:hAnsi="Times New Roman" w:cs="Times New Roman"/>
@@ -1595,7 +1967,7 @@
           <w:lang w:val="en-US"/>
         </w:rPr>
         <w:drawing>
-          <wp:inline distT="57150" distB="57150" distL="57150" distR="57150">
+          <wp:inline distT="57150" distB="57150" distL="57150" distR="57150" wp14:anchorId="4349D1A4" wp14:editId="01FC6656">
             <wp:extent cx="6464031" cy="2909888"/>
             <wp:effectExtent l="0" t="0" r="0" b="0"/>
             <wp:docPr id="2" name="image1.png"/>
@@ -1630,6 +2002,7 @@
           </wp:inline>
         </w:drawing>
       </w:r>
+      <w:bookmarkEnd w:id="10"/>
     </w:p>
     <w:p>
       <w:pPr>
@@ -1640,8 +2013,7 @@
           <w:b/>
         </w:rPr>
       </w:pPr>
-      <w:bookmarkStart w:id="6" w:name="_s3b03n6smqvv" w:colFirst="0" w:colLast="0"/>
-      <w:bookmarkEnd w:id="6"/>
+      <w:bookmarkStart w:id="11" w:name="_Toc26826667"/>
       <w:r>
         <w:rPr>
           <w:rFonts w:ascii="Times New Roman" w:eastAsia="Roboto" w:hAnsi="Times New Roman" w:cs="Times New Roman"/>
@@ -1649,6 +2021,7 @@
         </w:rPr>
         <w:t>V. Use-case diagram</w:t>
       </w:r>
+      <w:bookmarkEnd w:id="11"/>
     </w:p>
     <w:p>
       <w:pPr>
@@ -1668,7 +2041,7 @@
           <w:lang w:val="en-US"/>
         </w:rPr>
         <w:drawing>
-          <wp:inline distT="114300" distB="114300" distL="114300" distR="114300">
+          <wp:inline distT="114300" distB="114300" distL="114300" distR="114300" wp14:anchorId="4AEE97FB" wp14:editId="3E494E81">
             <wp:extent cx="5872163" cy="4886966"/>
             <wp:effectExtent l="0" t="0" r="0" b="0"/>
             <wp:docPr id="1" name="image2.png"/>
@@ -1713,8 +2086,7 @@
           <w:b/>
         </w:rPr>
       </w:pPr>
-      <w:bookmarkStart w:id="7" w:name="_3fxypb42qzq4" w:colFirst="0" w:colLast="0"/>
-      <w:bookmarkEnd w:id="7"/>
+      <w:bookmarkStart w:id="12" w:name="_Toc26826668"/>
       <w:r>
         <w:rPr>
           <w:rFonts w:ascii="Times New Roman" w:eastAsia="Roboto" w:hAnsi="Times New Roman" w:cs="Times New Roman"/>
@@ -1722,6 +2094,75 @@
         </w:rPr>
         <w:lastRenderedPageBreak/>
         <w:t>VI. Algorithms</w:t>
+      </w:r>
+      <w:bookmarkEnd w:id="12"/>
+    </w:p>
+    <w:p>
+      <w:pPr>
+        <w:spacing w:before="240" w:after="240"/>
+        <w:rPr>
+          <w:rFonts w:ascii="Times New Roman" w:eastAsia="Roboto" w:hAnsi="Times New Roman" w:cs="Times New Roman"/>
+          <w:sz w:val="28"/>
+          <w:szCs w:val="28"/>
+        </w:rPr>
+      </w:pPr>
+      <w:r>
+        <w:rPr>
+          <w:rFonts w:ascii="Times New Roman" w:eastAsia="Roboto" w:hAnsi="Times New Roman" w:cs="Times New Roman"/>
+          <w:sz w:val="28"/>
+          <w:szCs w:val="28"/>
+        </w:rPr>
+        <w:t xml:space="preserve"> </w:t>
+      </w:r>
+      <w:r>
+        <w:rPr>
+          <w:rFonts w:ascii="Times New Roman" w:eastAsia="Roboto" w:hAnsi="Times New Roman" w:cs="Times New Roman"/>
+          <w:noProof/>
+          <w:sz w:val="28"/>
+          <w:szCs w:val="28"/>
+          <w:lang w:val="en-US"/>
+        </w:rPr>
+        <w:drawing>
+          <wp:inline distT="0" distB="0" distL="0" distR="0" wp14:anchorId="1D557EEF" wp14:editId="73F36905">
+            <wp:extent cx="5733415" cy="6885940"/>
+            <wp:effectExtent l="0" t="0" r="635" b="0"/>
+            <wp:docPr id="5" name="Picture 5"/>
+            <wp:cNvGraphicFramePr>
+              <a:graphicFrameLocks xmlns:a="http://schemas.openxmlformats.org/drawingml/2006/main" noChangeAspect="1"/>
+            </wp:cNvGraphicFramePr>
+            <a:graphic xmlns:a="http://schemas.openxmlformats.org/drawingml/2006/main">
+              <a:graphicData uri="http://schemas.openxmlformats.org/drawingml/2006/picture">
+                <pic:pic xmlns:pic="http://schemas.openxmlformats.org/drawingml/2006/picture">
+                  <pic:nvPicPr>
+                    <pic:cNvPr id="5" name="FlowchartDiagram.jpg"/>
+                    <pic:cNvPicPr/>
+                  </pic:nvPicPr>
+                  <pic:blipFill>
+                    <a:blip r:embed="rId9" cstate="print">
+                      <a:extLst>
+                        <a:ext uri="{28A0092B-C50C-407E-A947-70E740481C1C}">
+                          <a14:useLocalDpi xmlns:a14="http://schemas.microsoft.com/office/drawing/2010/main" val="0"/>
+                        </a:ext>
+                      </a:extLst>
+                    </a:blip>
+                    <a:stretch>
+                      <a:fillRect/>
+                    </a:stretch>
+                  </pic:blipFill>
+                  <pic:spPr>
+                    <a:xfrm>
+                      <a:off x="0" y="0"/>
+                      <a:ext cx="5733415" cy="6885940"/>
+                    </a:xfrm>
+                    <a:prstGeom prst="rect">
+                      <a:avLst/>
+                    </a:prstGeom>
+                  </pic:spPr>
+                </pic:pic>
+              </a:graphicData>
+            </a:graphic>
+          </wp:inline>
+        </w:drawing>
       </w:r>
     </w:p>
     <w:p>
@@ -1744,24 +2185,6 @@
     </w:p>
     <w:p>
       <w:pPr>
-        <w:spacing w:before="240" w:after="240"/>
-        <w:rPr>
-          <w:rFonts w:ascii="Times New Roman" w:eastAsia="Roboto" w:hAnsi="Times New Roman" w:cs="Times New Roman"/>
-          <w:sz w:val="28"/>
-          <w:szCs w:val="28"/>
-        </w:rPr>
-      </w:pPr>
-      <w:r>
-        <w:rPr>
-          <w:rFonts w:ascii="Times New Roman" w:eastAsia="Roboto" w:hAnsi="Times New Roman" w:cs="Times New Roman"/>
-          <w:sz w:val="28"/>
-          <w:szCs w:val="28"/>
-        </w:rPr>
-        <w:t xml:space="preserve"> </w:t>
-      </w:r>
-    </w:p>
-    <w:p>
-      <w:pPr>
         <w:pStyle w:val="Heading3"/>
         <w:spacing w:before="240" w:after="240"/>
         <w:rPr>
@@ -1769,8 +2192,7 @@
           <w:b/>
         </w:rPr>
       </w:pPr>
-      <w:bookmarkStart w:id="8" w:name="_zhoyimt6g0qx" w:colFirst="0" w:colLast="0"/>
-      <w:bookmarkEnd w:id="8"/>
+      <w:bookmarkStart w:id="13" w:name="_Toc26826669"/>
       <w:r>
         <w:rPr>
           <w:rFonts w:ascii="Times New Roman" w:eastAsia="Roboto" w:hAnsi="Times New Roman" w:cs="Times New Roman"/>
@@ -1778,6 +2200,7 @@
         </w:rPr>
         <w:t>VII. Task Sheet</w:t>
       </w:r>
+      <w:bookmarkEnd w:id="13"/>
     </w:p>
     <w:p>
       <w:pPr>
@@ -1857,6 +2280,7 @@
                 <w:sz w:val="26"/>
                 <w:szCs w:val="26"/>
               </w:rPr>
+              <w:lastRenderedPageBreak/>
               <w:t>Start</w:t>
             </w:r>
           </w:p>
@@ -2710,23 +3134,7 @@
                 <w:sz w:val="28"/>
                 <w:szCs w:val="28"/>
               </w:rPr>
-              <w:t>L</w:t>
-            </w:r>
-            <w:r>
-              <w:rPr>
-                <w:rFonts w:ascii="Times New Roman" w:eastAsia="Roboto" w:hAnsi="Times New Roman" w:cs="Times New Roman"/>
-                <w:sz w:val="28"/>
-                <w:szCs w:val="28"/>
-              </w:rPr>
-              <w:t>ộ</w:t>
-            </w:r>
-            <w:r>
-              <w:rPr>
-                <w:rFonts w:ascii="Times New Roman" w:eastAsia="Roboto" w:hAnsi="Times New Roman" w:cs="Times New Roman"/>
-                <w:sz w:val="28"/>
-                <w:szCs w:val="28"/>
-              </w:rPr>
-              <w:t>c</w:t>
+              <w:t>Lộc</w:t>
             </w:r>
           </w:p>
         </w:tc>
@@ -2904,23 +3312,7 @@
                 <w:sz w:val="28"/>
                 <w:szCs w:val="28"/>
               </w:rPr>
-              <w:t>Th</w:t>
-            </w:r>
-            <w:r>
-              <w:rPr>
-                <w:rFonts w:ascii="Times New Roman" w:eastAsia="Roboto" w:hAnsi="Times New Roman" w:cs="Times New Roman"/>
-                <w:sz w:val="28"/>
-                <w:szCs w:val="28"/>
-              </w:rPr>
-              <w:t>ắ</w:t>
-            </w:r>
-            <w:r>
-              <w:rPr>
-                <w:rFonts w:ascii="Times New Roman" w:eastAsia="Roboto" w:hAnsi="Times New Roman" w:cs="Times New Roman"/>
-                <w:sz w:val="28"/>
-                <w:szCs w:val="28"/>
-              </w:rPr>
-              <w:t>ng</w:t>
+              <w:t>Thắng</w:t>
             </w:r>
           </w:p>
         </w:tc>
@@ -3761,23 +4153,7 @@
                 <w:sz w:val="28"/>
                 <w:szCs w:val="28"/>
               </w:rPr>
-              <w:t>L</w:t>
-            </w:r>
-            <w:r>
-              <w:rPr>
-                <w:rFonts w:ascii="Times New Roman" w:eastAsia="Roboto" w:hAnsi="Times New Roman" w:cs="Times New Roman"/>
-                <w:sz w:val="28"/>
-                <w:szCs w:val="28"/>
-              </w:rPr>
-              <w:t>ộ</w:t>
-            </w:r>
-            <w:r>
-              <w:rPr>
-                <w:rFonts w:ascii="Times New Roman" w:eastAsia="Roboto" w:hAnsi="Times New Roman" w:cs="Times New Roman"/>
-                <w:sz w:val="28"/>
-                <w:szCs w:val="28"/>
-              </w:rPr>
-              <w:t>c</w:t>
+              <w:t>Lộc</w:t>
             </w:r>
           </w:p>
         </w:tc>
@@ -3951,23 +4327,7 @@
                 <w:sz w:val="28"/>
                 <w:szCs w:val="28"/>
               </w:rPr>
-              <w:t>L</w:t>
-            </w:r>
-            <w:r>
-              <w:rPr>
-                <w:rFonts w:ascii="Times New Roman" w:eastAsia="Roboto" w:hAnsi="Times New Roman" w:cs="Times New Roman"/>
-                <w:sz w:val="28"/>
-                <w:szCs w:val="28"/>
-              </w:rPr>
-              <w:t>ộ</w:t>
-            </w:r>
-            <w:r>
-              <w:rPr>
-                <w:rFonts w:ascii="Times New Roman" w:eastAsia="Roboto" w:hAnsi="Times New Roman" w:cs="Times New Roman"/>
-                <w:sz w:val="28"/>
-                <w:szCs w:val="28"/>
-              </w:rPr>
-              <w:t>c</w:t>
+              <w:t>Lộc</w:t>
             </w:r>
           </w:p>
         </w:tc>
@@ -4225,7 +4585,6 @@
                 <w:sz w:val="28"/>
                 <w:szCs w:val="28"/>
               </w:rPr>
-              <w:lastRenderedPageBreak/>
               <w:t>3/12</w:t>
             </w:r>
           </w:p>
@@ -4455,23 +4814,7 @@
                 <w:sz w:val="28"/>
                 <w:szCs w:val="28"/>
               </w:rPr>
-              <w:t>L</w:t>
-            </w:r>
-            <w:r>
-              <w:rPr>
-                <w:rFonts w:ascii="Times New Roman" w:eastAsia="Roboto" w:hAnsi="Times New Roman" w:cs="Times New Roman"/>
-                <w:sz w:val="28"/>
-                <w:szCs w:val="28"/>
-              </w:rPr>
-              <w:t>ộ</w:t>
-            </w:r>
-            <w:r>
-              <w:rPr>
-                <w:rFonts w:ascii="Times New Roman" w:eastAsia="Roboto" w:hAnsi="Times New Roman" w:cs="Times New Roman"/>
-                <w:sz w:val="28"/>
-                <w:szCs w:val="28"/>
-              </w:rPr>
-              <w:t>c</w:t>
+              <w:t>Lộc</w:t>
             </w:r>
           </w:p>
         </w:tc>
@@ -4642,23 +4985,7 @@
                 <w:sz w:val="28"/>
                 <w:szCs w:val="28"/>
               </w:rPr>
-              <w:t>Th</w:t>
-            </w:r>
-            <w:r>
-              <w:rPr>
-                <w:rFonts w:ascii="Times New Roman" w:eastAsia="Roboto" w:hAnsi="Times New Roman" w:cs="Times New Roman"/>
-                <w:sz w:val="28"/>
-                <w:szCs w:val="28"/>
-              </w:rPr>
-              <w:t>ắ</w:t>
-            </w:r>
-            <w:r>
-              <w:rPr>
-                <w:rFonts w:ascii="Times New Roman" w:eastAsia="Roboto" w:hAnsi="Times New Roman" w:cs="Times New Roman"/>
-                <w:sz w:val="28"/>
-                <w:szCs w:val="28"/>
-              </w:rPr>
-              <w:t>ng</w:t>
+              <w:t>Thắng</w:t>
             </w:r>
           </w:p>
         </w:tc>
@@ -4815,23 +5142,7 @@
                 <w:sz w:val="28"/>
                 <w:szCs w:val="28"/>
               </w:rPr>
-              <w:t>Th</w:t>
-            </w:r>
-            <w:r>
-              <w:rPr>
-                <w:rFonts w:ascii="Times New Roman" w:eastAsia="Roboto" w:hAnsi="Times New Roman" w:cs="Times New Roman"/>
-                <w:sz w:val="28"/>
-                <w:szCs w:val="28"/>
-              </w:rPr>
-              <w:t>ắ</w:t>
-            </w:r>
-            <w:r>
-              <w:rPr>
-                <w:rFonts w:ascii="Times New Roman" w:eastAsia="Roboto" w:hAnsi="Times New Roman" w:cs="Times New Roman"/>
-                <w:sz w:val="28"/>
-                <w:szCs w:val="28"/>
-              </w:rPr>
-              <w:t>ng</w:t>
+              <w:t>Thắng</w:t>
             </w:r>
           </w:p>
         </w:tc>
@@ -4926,6 +5237,7 @@
                 <w:sz w:val="28"/>
                 <w:szCs w:val="28"/>
               </w:rPr>
+              <w:lastRenderedPageBreak/>
               <w:t xml:space="preserve">3/12 </w:t>
             </w:r>
           </w:p>
@@ -5145,23 +5457,7 @@
                 <w:sz w:val="28"/>
                 <w:szCs w:val="28"/>
               </w:rPr>
-              <w:t>L</w:t>
-            </w:r>
-            <w:r>
-              <w:rPr>
-                <w:rFonts w:ascii="Times New Roman" w:eastAsia="Roboto" w:hAnsi="Times New Roman" w:cs="Times New Roman"/>
-                <w:sz w:val="28"/>
-                <w:szCs w:val="28"/>
-              </w:rPr>
-              <w:t>ộ</w:t>
-            </w:r>
-            <w:r>
-              <w:rPr>
-                <w:rFonts w:ascii="Times New Roman" w:eastAsia="Roboto" w:hAnsi="Times New Roman" w:cs="Times New Roman"/>
-                <w:sz w:val="28"/>
-                <w:szCs w:val="28"/>
-              </w:rPr>
-              <w:t>c</w:t>
+              <w:t>Lộc</w:t>
             </w:r>
           </w:p>
         </w:tc>
@@ -5831,23 +6127,7 @@
                 <w:sz w:val="28"/>
                 <w:szCs w:val="28"/>
               </w:rPr>
-              <w:t>Th</w:t>
-            </w:r>
-            <w:r>
-              <w:rPr>
-                <w:rFonts w:ascii="Times New Roman" w:eastAsia="Roboto" w:hAnsi="Times New Roman" w:cs="Times New Roman"/>
-                <w:sz w:val="28"/>
-                <w:szCs w:val="28"/>
-              </w:rPr>
-              <w:t>ắ</w:t>
-            </w:r>
-            <w:r>
-              <w:rPr>
-                <w:rFonts w:ascii="Times New Roman" w:eastAsia="Roboto" w:hAnsi="Times New Roman" w:cs="Times New Roman"/>
-                <w:sz w:val="28"/>
-                <w:szCs w:val="28"/>
-              </w:rPr>
-              <w:t>ng</w:t>
+              <w:t>Thắng</w:t>
             </w:r>
           </w:p>
         </w:tc>
@@ -6004,23 +6284,7 @@
                 <w:sz w:val="28"/>
                 <w:szCs w:val="28"/>
               </w:rPr>
-              <w:t>Th</w:t>
-            </w:r>
-            <w:r>
-              <w:rPr>
-                <w:rFonts w:ascii="Times New Roman" w:eastAsia="Roboto" w:hAnsi="Times New Roman" w:cs="Times New Roman"/>
-                <w:sz w:val="28"/>
-                <w:szCs w:val="28"/>
-              </w:rPr>
-              <w:t>ắ</w:t>
-            </w:r>
-            <w:r>
-              <w:rPr>
-                <w:rFonts w:ascii="Times New Roman" w:eastAsia="Roboto" w:hAnsi="Times New Roman" w:cs="Times New Roman"/>
-                <w:sz w:val="28"/>
-                <w:szCs w:val="28"/>
-              </w:rPr>
-              <w:t>ng</w:t>
+              <w:t>Thắng</w:t>
             </w:r>
           </w:p>
         </w:tc>
@@ -6191,23 +6455,7 @@
                 <w:sz w:val="28"/>
                 <w:szCs w:val="28"/>
               </w:rPr>
-              <w:t>L</w:t>
-            </w:r>
-            <w:r>
-              <w:rPr>
-                <w:rFonts w:ascii="Times New Roman" w:eastAsia="Roboto" w:hAnsi="Times New Roman" w:cs="Times New Roman"/>
-                <w:sz w:val="28"/>
-                <w:szCs w:val="28"/>
-              </w:rPr>
-              <w:t>ộ</w:t>
-            </w:r>
-            <w:r>
-              <w:rPr>
-                <w:rFonts w:ascii="Times New Roman" w:eastAsia="Roboto" w:hAnsi="Times New Roman" w:cs="Times New Roman"/>
-                <w:sz w:val="28"/>
-                <w:szCs w:val="28"/>
-              </w:rPr>
-              <w:t>c</w:t>
+              <w:t>Lộc</w:t>
             </w:r>
           </w:p>
         </w:tc>
@@ -6392,23 +6640,7 @@
                 <w:sz w:val="28"/>
                 <w:szCs w:val="28"/>
               </w:rPr>
-              <w:t>Th</w:t>
-            </w:r>
-            <w:r>
-              <w:rPr>
-                <w:rFonts w:ascii="Times New Roman" w:eastAsia="Roboto" w:hAnsi="Times New Roman" w:cs="Times New Roman"/>
-                <w:sz w:val="28"/>
-                <w:szCs w:val="28"/>
-              </w:rPr>
-              <w:t>ắ</w:t>
-            </w:r>
-            <w:r>
-              <w:rPr>
-                <w:rFonts w:ascii="Times New Roman" w:eastAsia="Roboto" w:hAnsi="Times New Roman" w:cs="Times New Roman"/>
-                <w:sz w:val="28"/>
-                <w:szCs w:val="28"/>
-              </w:rPr>
-              <w:t>ng</w:t>
+              <w:t>Thắng</w:t>
             </w:r>
           </w:p>
         </w:tc>
@@ -6879,8 +7111,7 @@
           <w:b/>
         </w:rPr>
       </w:pPr>
-      <w:bookmarkStart w:id="9" w:name="_jur6o0qbj8pn" w:colFirst="0" w:colLast="0"/>
-      <w:bookmarkEnd w:id="9"/>
+      <w:bookmarkStart w:id="14" w:name="_Toc26826670"/>
       <w:r>
         <w:rPr>
           <w:rFonts w:ascii="Times New Roman" w:eastAsia="Roboto" w:hAnsi="Times New Roman" w:cs="Times New Roman"/>
@@ -6888,6 +7119,7 @@
         </w:rPr>
         <w:t>VIII. Project Review and Monitoring Report</w:t>
       </w:r>
+      <w:bookmarkEnd w:id="14"/>
     </w:p>
     <w:p>
       <w:pPr>
@@ -6950,7 +7182,6 @@
           <w:sz w:val="26"/>
           <w:szCs w:val="26"/>
         </w:rPr>
-        <w:lastRenderedPageBreak/>
         <w:t>There are some difficulties during the working process such as deadlines from other courses, GitHub merging errors but our group has managed to overcome all of them and complete the project.</w:t>
       </w:r>
     </w:p>
@@ -6972,15 +7203,7 @@
           <w:sz w:val="26"/>
           <w:szCs w:val="26"/>
         </w:rPr>
-        <w:t>Although all of the important parts of the projects have been com</w:t>
-      </w:r>
-      <w:r>
-        <w:rPr>
-          <w:rFonts w:ascii="Times New Roman" w:eastAsia="Roboto" w:hAnsi="Times New Roman" w:cs="Times New Roman"/>
-          <w:sz w:val="26"/>
-          <w:szCs w:val="26"/>
-        </w:rPr>
-        <w:t>pleted, our group has not managed to complete the project on time, and has just done it on yesterday.</w:t>
+        <w:t>Although all of the important parts of the projects have been completed, our group has not managed to complete the project on time, and has just done it on yesterday.</w:t>
       </w:r>
     </w:p>
     <w:p>
@@ -7064,15 +7287,8 @@
           <w:sz w:val="26"/>
           <w:szCs w:val="26"/>
         </w:rPr>
-        <w:t>Add input checks to avoid user input is misma</w:t>
-      </w:r>
-      <w:r>
-        <w:rPr>
-          <w:rFonts w:ascii="Times New Roman" w:eastAsia="Roboto" w:hAnsi="Times New Roman" w:cs="Times New Roman"/>
-          <w:sz w:val="26"/>
-          <w:szCs w:val="26"/>
-        </w:rPr>
-        <w:t xml:space="preserve">tch or is out of range </w:t>
+        <w:lastRenderedPageBreak/>
+        <w:t xml:space="preserve">Add input checks to avoid user input is mismatch or is out of range </w:t>
       </w:r>
     </w:p>
     <w:p>
@@ -7198,15 +7414,7 @@
           <w:sz w:val="26"/>
           <w:szCs w:val="26"/>
         </w:rPr>
-        <w:t>Not yet added constraints for the databa</w:t>
-      </w:r>
-      <w:r>
-        <w:rPr>
-          <w:rFonts w:ascii="Times New Roman" w:eastAsia="Roboto" w:hAnsi="Times New Roman" w:cs="Times New Roman"/>
-          <w:sz w:val="26"/>
-          <w:szCs w:val="26"/>
-        </w:rPr>
-        <w:t>se and make it more professionally organized</w:t>
+        <w:t>Not yet added constraints for the database and make it more professionally organized</w:t>
       </w:r>
     </w:p>
     <w:p>
@@ -7240,8 +7448,7 @@
           <w:b/>
         </w:rPr>
       </w:pPr>
-      <w:bookmarkStart w:id="10" w:name="_dllqdvqgey8r" w:colFirst="0" w:colLast="0"/>
-      <w:bookmarkEnd w:id="10"/>
+      <w:bookmarkStart w:id="15" w:name="_Toc26826671"/>
       <w:r>
         <w:rPr>
           <w:rFonts w:ascii="Times New Roman" w:eastAsia="Roboto" w:hAnsi="Times New Roman" w:cs="Times New Roman"/>
@@ -7249,6 +7456,7 @@
         </w:rPr>
         <w:t>IX. Unit Testing Checklist</w:t>
       </w:r>
+      <w:bookmarkEnd w:id="15"/>
     </w:p>
     <w:p>
       <w:pPr>
@@ -8617,7 +8825,6 @@
                 <w:sz w:val="28"/>
                 <w:szCs w:val="28"/>
               </w:rPr>
-              <w:lastRenderedPageBreak/>
               <w:t>9</w:t>
             </w:r>
           </w:p>
@@ -9182,6 +9389,7 @@
                 <w:sz w:val="28"/>
                 <w:szCs w:val="28"/>
               </w:rPr>
+              <w:lastRenderedPageBreak/>
               <w:t>13</w:t>
             </w:r>
           </w:p>
@@ -9321,8 +9529,7 @@
           <w:b/>
         </w:rPr>
       </w:pPr>
-      <w:bookmarkStart w:id="11" w:name="_qtlmk853qfw" w:colFirst="0" w:colLast="0"/>
-      <w:bookmarkEnd w:id="11"/>
+      <w:bookmarkStart w:id="16" w:name="_Toc26826672"/>
       <w:r>
         <w:rPr>
           <w:rFonts w:ascii="Times New Roman" w:eastAsia="Roboto" w:hAnsi="Times New Roman" w:cs="Times New Roman"/>
@@ -9330,6 +9537,7 @@
         </w:rPr>
         <w:t>X. Final Checklist</w:t>
       </w:r>
+      <w:bookmarkEnd w:id="16"/>
     </w:p>
     <w:p>
       <w:pPr>
@@ -9997,23 +10205,7 @@
                 <w:sz w:val="28"/>
                 <w:szCs w:val="28"/>
               </w:rPr>
-              <w:t>L</w:t>
-            </w:r>
-            <w:r>
-              <w:rPr>
-                <w:rFonts w:ascii="Times New Roman" w:eastAsia="Roboto" w:hAnsi="Times New Roman" w:cs="Times New Roman"/>
-                <w:sz w:val="28"/>
-                <w:szCs w:val="28"/>
-              </w:rPr>
-              <w:t>ộ</w:t>
-            </w:r>
-            <w:r>
-              <w:rPr>
-                <w:rFonts w:ascii="Times New Roman" w:eastAsia="Roboto" w:hAnsi="Times New Roman" w:cs="Times New Roman"/>
-                <w:sz w:val="28"/>
-                <w:szCs w:val="28"/>
-              </w:rPr>
-              <w:t>c</w:t>
+              <w:t>Lộc</w:t>
             </w:r>
           </w:p>
         </w:tc>
@@ -10141,23 +10333,7 @@
                 <w:sz w:val="28"/>
                 <w:szCs w:val="28"/>
               </w:rPr>
-              <w:t>Th</w:t>
-            </w:r>
-            <w:r>
-              <w:rPr>
-                <w:rFonts w:ascii="Times New Roman" w:eastAsia="Roboto" w:hAnsi="Times New Roman" w:cs="Times New Roman"/>
-                <w:sz w:val="28"/>
-                <w:szCs w:val="28"/>
-              </w:rPr>
-              <w:t>ắ</w:t>
-            </w:r>
-            <w:r>
-              <w:rPr>
-                <w:rFonts w:ascii="Times New Roman" w:eastAsia="Roboto" w:hAnsi="Times New Roman" w:cs="Times New Roman"/>
-                <w:sz w:val="28"/>
-                <w:szCs w:val="28"/>
-              </w:rPr>
-              <w:t>ng</w:t>
+              <w:t>Thắng</w:t>
             </w:r>
           </w:p>
         </w:tc>
@@ -10735,7 +10911,6 @@
                 <w:sz w:val="28"/>
                 <w:szCs w:val="28"/>
               </w:rPr>
-              <w:lastRenderedPageBreak/>
               <w:t>2/12</w:t>
             </w:r>
           </w:p>
@@ -10798,23 +10973,7 @@
                 <w:sz w:val="28"/>
                 <w:szCs w:val="28"/>
               </w:rPr>
-              <w:t>L</w:t>
-            </w:r>
-            <w:r>
-              <w:rPr>
-                <w:rFonts w:ascii="Times New Roman" w:eastAsia="Roboto" w:hAnsi="Times New Roman" w:cs="Times New Roman"/>
-                <w:sz w:val="28"/>
-                <w:szCs w:val="28"/>
-              </w:rPr>
-              <w:t>ộ</w:t>
-            </w:r>
-            <w:r>
-              <w:rPr>
-                <w:rFonts w:ascii="Times New Roman" w:eastAsia="Roboto" w:hAnsi="Times New Roman" w:cs="Times New Roman"/>
-                <w:sz w:val="28"/>
-                <w:szCs w:val="28"/>
-              </w:rPr>
-              <w:t>c</w:t>
+              <w:t>Lộc</w:t>
             </w:r>
           </w:p>
         </w:tc>
@@ -10945,23 +11104,7 @@
                 <w:sz w:val="28"/>
                 <w:szCs w:val="28"/>
               </w:rPr>
-              <w:t>L</w:t>
-            </w:r>
-            <w:r>
-              <w:rPr>
-                <w:rFonts w:ascii="Times New Roman" w:eastAsia="Roboto" w:hAnsi="Times New Roman" w:cs="Times New Roman"/>
-                <w:sz w:val="28"/>
-                <w:szCs w:val="28"/>
-              </w:rPr>
-              <w:t>ộ</w:t>
-            </w:r>
-            <w:r>
-              <w:rPr>
-                <w:rFonts w:ascii="Times New Roman" w:eastAsia="Roboto" w:hAnsi="Times New Roman" w:cs="Times New Roman"/>
-                <w:sz w:val="28"/>
-                <w:szCs w:val="28"/>
-              </w:rPr>
-              <w:t>c</w:t>
+              <w:t>Lộc</w:t>
             </w:r>
           </w:p>
         </w:tc>
@@ -11292,6 +11435,7 @@
                 <w:sz w:val="28"/>
                 <w:szCs w:val="28"/>
               </w:rPr>
+              <w:lastRenderedPageBreak/>
               <w:t>3/12</w:t>
             </w:r>
           </w:p>
@@ -11354,23 +11498,7 @@
                 <w:sz w:val="28"/>
                 <w:szCs w:val="28"/>
               </w:rPr>
-              <w:t>L</w:t>
-            </w:r>
-            <w:r>
-              <w:rPr>
-                <w:rFonts w:ascii="Times New Roman" w:eastAsia="Roboto" w:hAnsi="Times New Roman" w:cs="Times New Roman"/>
-                <w:sz w:val="28"/>
-                <w:szCs w:val="28"/>
-              </w:rPr>
-              <w:t>ộ</w:t>
-            </w:r>
-            <w:r>
-              <w:rPr>
-                <w:rFonts w:ascii="Times New Roman" w:eastAsia="Roboto" w:hAnsi="Times New Roman" w:cs="Times New Roman"/>
-                <w:sz w:val="28"/>
-                <w:szCs w:val="28"/>
-              </w:rPr>
-              <w:t>c</w:t>
+              <w:t>Lộc</w:t>
             </w:r>
           </w:p>
         </w:tc>
@@ -11498,23 +11626,7 @@
                 <w:sz w:val="28"/>
                 <w:szCs w:val="28"/>
               </w:rPr>
-              <w:t>Th</w:t>
-            </w:r>
-            <w:r>
-              <w:rPr>
-                <w:rFonts w:ascii="Times New Roman" w:eastAsia="Roboto" w:hAnsi="Times New Roman" w:cs="Times New Roman"/>
-                <w:sz w:val="28"/>
-                <w:szCs w:val="28"/>
-              </w:rPr>
-              <w:t>ắ</w:t>
-            </w:r>
-            <w:r>
-              <w:rPr>
-                <w:rFonts w:ascii="Times New Roman" w:eastAsia="Roboto" w:hAnsi="Times New Roman" w:cs="Times New Roman"/>
-                <w:sz w:val="28"/>
-                <w:szCs w:val="28"/>
-              </w:rPr>
-              <w:t>ng</w:t>
+              <w:t>Thắng</w:t>
             </w:r>
           </w:p>
         </w:tc>
@@ -11642,23 +11754,7 @@
                 <w:sz w:val="28"/>
                 <w:szCs w:val="28"/>
               </w:rPr>
-              <w:t>Th</w:t>
-            </w:r>
-            <w:r>
-              <w:rPr>
-                <w:rFonts w:ascii="Times New Roman" w:eastAsia="Roboto" w:hAnsi="Times New Roman" w:cs="Times New Roman"/>
-                <w:sz w:val="28"/>
-                <w:szCs w:val="28"/>
-              </w:rPr>
-              <w:t>ắ</w:t>
-            </w:r>
-            <w:r>
-              <w:rPr>
-                <w:rFonts w:ascii="Times New Roman" w:eastAsia="Roboto" w:hAnsi="Times New Roman" w:cs="Times New Roman"/>
-                <w:sz w:val="28"/>
-                <w:szCs w:val="28"/>
-              </w:rPr>
-              <w:t>ng</w:t>
+              <w:t>Thắng</w:t>
             </w:r>
           </w:p>
         </w:tc>
@@ -11914,23 +12010,7 @@
                 <w:sz w:val="28"/>
                 <w:szCs w:val="28"/>
               </w:rPr>
-              <w:t>L</w:t>
-            </w:r>
-            <w:r>
-              <w:rPr>
-                <w:rFonts w:ascii="Times New Roman" w:eastAsia="Roboto" w:hAnsi="Times New Roman" w:cs="Times New Roman"/>
-                <w:sz w:val="28"/>
-                <w:szCs w:val="28"/>
-              </w:rPr>
-              <w:t>ộ</w:t>
-            </w:r>
-            <w:r>
-              <w:rPr>
-                <w:rFonts w:ascii="Times New Roman" w:eastAsia="Roboto" w:hAnsi="Times New Roman" w:cs="Times New Roman"/>
-                <w:sz w:val="28"/>
-                <w:szCs w:val="28"/>
-              </w:rPr>
-              <w:t>c</w:t>
+              <w:t>Lộc</w:t>
             </w:r>
           </w:p>
         </w:tc>
@@ -12442,23 +12522,7 @@
                 <w:sz w:val="28"/>
                 <w:szCs w:val="28"/>
               </w:rPr>
-              <w:t>Th</w:t>
-            </w:r>
-            <w:r>
-              <w:rPr>
-                <w:rFonts w:ascii="Times New Roman" w:eastAsia="Roboto" w:hAnsi="Times New Roman" w:cs="Times New Roman"/>
-                <w:sz w:val="28"/>
-                <w:szCs w:val="28"/>
-              </w:rPr>
-              <w:t>ắ</w:t>
-            </w:r>
-            <w:r>
-              <w:rPr>
-                <w:rFonts w:ascii="Times New Roman" w:eastAsia="Roboto" w:hAnsi="Times New Roman" w:cs="Times New Roman"/>
-                <w:sz w:val="28"/>
-                <w:szCs w:val="28"/>
-              </w:rPr>
-              <w:t>ng</w:t>
+              <w:t>Thắng</w:t>
             </w:r>
           </w:p>
         </w:tc>
@@ -12586,23 +12650,7 @@
                 <w:sz w:val="28"/>
                 <w:szCs w:val="28"/>
               </w:rPr>
-              <w:t>Th</w:t>
-            </w:r>
-            <w:r>
-              <w:rPr>
-                <w:rFonts w:ascii="Times New Roman" w:eastAsia="Roboto" w:hAnsi="Times New Roman" w:cs="Times New Roman"/>
-                <w:sz w:val="28"/>
-                <w:szCs w:val="28"/>
-              </w:rPr>
-              <w:t>ắ</w:t>
-            </w:r>
-            <w:r>
-              <w:rPr>
-                <w:rFonts w:ascii="Times New Roman" w:eastAsia="Roboto" w:hAnsi="Times New Roman" w:cs="Times New Roman"/>
-                <w:sz w:val="28"/>
-                <w:szCs w:val="28"/>
-              </w:rPr>
-              <w:t>ng</w:t>
+              <w:t>Thắng</w:t>
             </w:r>
           </w:p>
         </w:tc>
@@ -12730,23 +12778,7 @@
                 <w:sz w:val="28"/>
                 <w:szCs w:val="28"/>
               </w:rPr>
-              <w:t>L</w:t>
-            </w:r>
-            <w:r>
-              <w:rPr>
-                <w:rFonts w:ascii="Times New Roman" w:eastAsia="Roboto" w:hAnsi="Times New Roman" w:cs="Times New Roman"/>
-                <w:sz w:val="28"/>
-                <w:szCs w:val="28"/>
-              </w:rPr>
-              <w:t>ộ</w:t>
-            </w:r>
-            <w:r>
-              <w:rPr>
-                <w:rFonts w:ascii="Times New Roman" w:eastAsia="Roboto" w:hAnsi="Times New Roman" w:cs="Times New Roman"/>
-                <w:sz w:val="28"/>
-                <w:szCs w:val="28"/>
-              </w:rPr>
-              <w:t>c</w:t>
+              <w:t>Lộc</w:t>
             </w:r>
           </w:p>
         </w:tc>
@@ -12874,23 +12906,7 @@
                 <w:sz w:val="28"/>
                 <w:szCs w:val="28"/>
               </w:rPr>
-              <w:t>Th</w:t>
-            </w:r>
-            <w:r>
-              <w:rPr>
-                <w:rFonts w:ascii="Times New Roman" w:eastAsia="Roboto" w:hAnsi="Times New Roman" w:cs="Times New Roman"/>
-                <w:sz w:val="28"/>
-                <w:szCs w:val="28"/>
-              </w:rPr>
-              <w:t>ắ</w:t>
-            </w:r>
-            <w:r>
-              <w:rPr>
-                <w:rFonts w:ascii="Times New Roman" w:eastAsia="Roboto" w:hAnsi="Times New Roman" w:cs="Times New Roman"/>
-                <w:sz w:val="28"/>
-                <w:szCs w:val="28"/>
-              </w:rPr>
-              <w:t>ng</w:t>
+              <w:t>Thắng</w:t>
             </w:r>
           </w:p>
         </w:tc>
@@ -13211,7 +13227,8 @@
       </w:pPr>
     </w:p>
     <w:sectPr>
-      <w:footerReference w:type="default" r:id="rId9"/>
+      <w:headerReference w:type="default" r:id="rId10"/>
+      <w:footerReference w:type="default" r:id="rId11"/>
       <w:pgSz w:w="11909" w:h="16834"/>
       <w:pgMar w:top="1440" w:right="1440" w:bottom="1440" w:left="1440" w:header="720" w:footer="720" w:gutter="0"/>
       <w:pgNumType w:start="1"/>
@@ -13248,7 +13265,47 @@
 
 <file path=word/footer1.xml><?xml version="1.0" encoding="utf-8"?>
 <w:ftr xmlns:wpc="http://schemas.microsoft.com/office/word/2010/wordprocessingCanvas" xmlns:cx="http://schemas.microsoft.com/office/drawing/2014/chartex" xmlns:mc="http://schemas.openxmlformats.org/markup-compatibility/2006" xmlns:o="urn:schemas-microsoft-com:office:office" xmlns:r="http://schemas.openxmlformats.org/officeDocument/2006/relationships" xmlns:m="http://schemas.openxmlformats.org/officeDocument/2006/math" xmlns:v="urn:schemas-microsoft-com:vml" xmlns:wp14="http://schemas.microsoft.com/office/word/2010/wordprocessingDrawing" xmlns:wp="http://schemas.openxmlformats.org/drawingml/2006/wordprocessingDrawing" xmlns:w10="urn:schemas-microsoft-com:office:word" xmlns:w="http://schemas.openxmlformats.org/wordprocessingml/2006/main" xmlns:w14="http://schemas.microsoft.com/office/word/2010/wordml" xmlns:w15="http://schemas.microsoft.com/office/word/2012/wordml" xmlns:w16se="http://schemas.microsoft.com/office/word/2015/wordml/symex" xmlns:wpg="http://schemas.microsoft.com/office/word/2010/wordprocessingGroup" xmlns:wpi="http://schemas.microsoft.com/office/word/2010/wordprocessingInk" xmlns:wne="http://schemas.microsoft.com/office/word/2006/wordml" xmlns:wps="http://schemas.microsoft.com/office/word/2010/wordprocessingShape" mc:Ignorable="w14 w15 w16se wp14">
-  <w:p/>
+  <w:p>
+    <w:r>
+      <w:rPr>
+        <w:lang w:val="en-US"/>
+      </w:rPr>
+      <w:t>Assignment</w:t>
+    </w:r>
+    <w:r>
+      <w:ptab w:relativeTo="margin" w:alignment="center" w:leader="none"/>
+    </w:r>
+    <w:r>
+      <w:rPr>
+        <w:lang w:val="en-US"/>
+      </w:rPr>
+      <w:t>WIBU Group</w:t>
+    </w:r>
+    <w:r>
+      <w:ptab w:relativeTo="margin" w:alignment="right" w:leader="none"/>
+    </w:r>
+    <w:r>
+      <w:fldChar w:fldCharType="begin"/>
+    </w:r>
+    <w:r>
+      <w:instrText xml:space="preserve"> PAGE   \* MERGEFORMAT </w:instrText>
+    </w:r>
+    <w:r>
+      <w:fldChar w:fldCharType="separate"/>
+    </w:r>
+    <w:r>
+      <w:rPr>
+        <w:noProof/>
+      </w:rPr>
+      <w:t>1</w:t>
+    </w:r>
+    <w:r>
+      <w:rPr>
+        <w:noProof/>
+      </w:rPr>
+      <w:fldChar w:fldCharType="end"/>
+    </w:r>
+  </w:p>
 </w:ftr>
 </file>
 
@@ -13275,6 +13332,37 @@
     </w:p>
   </w:footnote>
 </w:footnotes>
+</file>
+
+<file path=word/header1.xml><?xml version="1.0" encoding="utf-8"?>
+<w:hdr xmlns:wpc="http://schemas.microsoft.com/office/word/2010/wordprocessingCanvas" xmlns:cx="http://schemas.microsoft.com/office/drawing/2014/chartex" xmlns:mc="http://schemas.openxmlformats.org/markup-compatibility/2006" xmlns:o="urn:schemas-microsoft-com:office:office" xmlns:r="http://schemas.openxmlformats.org/officeDocument/2006/relationships" xmlns:m="http://schemas.openxmlformats.org/officeDocument/2006/math" xmlns:v="urn:schemas-microsoft-com:vml" xmlns:wp14="http://schemas.microsoft.com/office/word/2010/wordprocessingDrawing" xmlns:wp="http://schemas.openxmlformats.org/drawingml/2006/wordprocessingDrawing" xmlns:w10="urn:schemas-microsoft-com:office:word" xmlns:w="http://schemas.openxmlformats.org/wordprocessingml/2006/main" xmlns:w14="http://schemas.microsoft.com/office/word/2010/wordml" xmlns:w15="http://schemas.microsoft.com/office/word/2012/wordml" xmlns:w16se="http://schemas.microsoft.com/office/word/2015/wordml/symex" xmlns:wpg="http://schemas.microsoft.com/office/word/2010/wordprocessingGroup" xmlns:wpi="http://schemas.microsoft.com/office/word/2010/wordprocessingInk" xmlns:wne="http://schemas.microsoft.com/office/word/2006/wordml" xmlns:wps="http://schemas.microsoft.com/office/word/2010/wordprocessingShape" mc:Ignorable="w14 w15 w16se wp14">
+  <w:p>
+    <w:pPr>
+      <w:pStyle w:val="Header"/>
+    </w:pPr>
+    <w:r>
+      <w:t>Software Engineering</w:t>
+    </w:r>
+    <w:r>
+      <w:ptab w:relativeTo="margin" w:alignment="center" w:leader="none"/>
+    </w:r>
+    <w:r>
+      <w:rPr>
+        <w:lang w:val="en-US"/>
+      </w:rPr>
+      <w:t>PRO192</w:t>
+    </w:r>
+    <w:r>
+      <w:ptab w:relativeTo="margin" w:alignment="right" w:leader="none"/>
+    </w:r>
+    <w:r>
+      <w:rPr>
+        <w:lang w:val="en-US"/>
+      </w:rPr>
+      <w:t>Object-Oriented Programming</w:t>
+    </w:r>
+  </w:p>
+</w:hdr>
 </file>
 
 <file path=word/numbering.xml><?xml version="1.0" encoding="utf-8"?>
@@ -15393,7 +15481,6 @@
   <w:style w:type="character" w:default="1" w:styleId="DefaultParagraphFont">
     <w:name w:val="Default Paragraph Font"/>
     <w:uiPriority w:val="1"/>
-    <w:semiHidden/>
     <w:unhideWhenUsed/>
   </w:style>
   <w:style w:type="table" w:default="1" w:styleId="TableNormal">
@@ -15485,7 +15572,647 @@
       </w:tblCellMar>
     </w:tblPr>
   </w:style>
+  <w:style w:type="paragraph" w:styleId="Header">
+    <w:name w:val="header"/>
+    <w:basedOn w:val="Normal"/>
+    <w:link w:val="HeaderChar"/>
+    <w:uiPriority w:val="99"/>
+    <w:unhideWhenUsed/>
+    <w:rsid w:val="003C3508"/>
+    <w:pPr>
+      <w:tabs>
+        <w:tab w:val="center" w:pos="4680"/>
+        <w:tab w:val="right" w:pos="9360"/>
+      </w:tabs>
+      <w:spacing w:line="240" w:lineRule="auto"/>
+    </w:pPr>
+  </w:style>
+  <w:style w:type="character" w:customStyle="1" w:styleId="HeaderChar">
+    <w:name w:val="Header Char"/>
+    <w:basedOn w:val="DefaultParagraphFont"/>
+    <w:link w:val="Header"/>
+    <w:uiPriority w:val="99"/>
+    <w:rsid w:val="003C3508"/>
+  </w:style>
+  <w:style w:type="paragraph" w:styleId="Footer">
+    <w:name w:val="footer"/>
+    <w:basedOn w:val="Normal"/>
+    <w:link w:val="FooterChar"/>
+    <w:uiPriority w:val="99"/>
+    <w:unhideWhenUsed/>
+    <w:rsid w:val="003C3508"/>
+    <w:pPr>
+      <w:tabs>
+        <w:tab w:val="center" w:pos="4680"/>
+        <w:tab w:val="right" w:pos="9360"/>
+      </w:tabs>
+      <w:spacing w:line="240" w:lineRule="auto"/>
+    </w:pPr>
+  </w:style>
+  <w:style w:type="character" w:customStyle="1" w:styleId="FooterChar">
+    <w:name w:val="Footer Char"/>
+    <w:basedOn w:val="DefaultParagraphFont"/>
+    <w:link w:val="Footer"/>
+    <w:uiPriority w:val="99"/>
+    <w:rsid w:val="003C3508"/>
+  </w:style>
+  <w:style w:type="paragraph" w:styleId="TOC2">
+    <w:name w:val="toc 2"/>
+    <w:basedOn w:val="Normal"/>
+    <w:next w:val="Normal"/>
+    <w:autoRedefine/>
+    <w:uiPriority w:val="39"/>
+    <w:unhideWhenUsed/>
+    <w:rsid w:val="003C3508"/>
+    <w:pPr>
+      <w:spacing w:after="100"/>
+      <w:ind w:left="220"/>
+    </w:pPr>
+  </w:style>
+  <w:style w:type="paragraph" w:styleId="TOC3">
+    <w:name w:val="toc 3"/>
+    <w:basedOn w:val="Normal"/>
+    <w:next w:val="Normal"/>
+    <w:autoRedefine/>
+    <w:uiPriority w:val="39"/>
+    <w:unhideWhenUsed/>
+    <w:rsid w:val="003C3508"/>
+    <w:pPr>
+      <w:spacing w:after="100"/>
+      <w:ind w:left="440"/>
+    </w:pPr>
+  </w:style>
+  <w:style w:type="character" w:styleId="Hyperlink">
+    <w:name w:val="Hyperlink"/>
+    <w:basedOn w:val="DefaultParagraphFont"/>
+    <w:uiPriority w:val="99"/>
+    <w:unhideWhenUsed/>
+    <w:rsid w:val="003C3508"/>
+    <w:rPr>
+      <w:color w:val="0000FF" w:themeColor="hyperlink"/>
+      <w:u w:val="single"/>
+    </w:rPr>
+  </w:style>
+  <w:style w:type="paragraph" w:styleId="TOCHeading">
+    <w:name w:val="TOC Heading"/>
+    <w:basedOn w:val="Heading1"/>
+    <w:next w:val="Normal"/>
+    <w:uiPriority w:val="39"/>
+    <w:unhideWhenUsed/>
+    <w:qFormat/>
+    <w:rsid w:val="003C3508"/>
+    <w:pPr>
+      <w:spacing w:before="240" w:after="0" w:line="259" w:lineRule="auto"/>
+      <w:outlineLvl w:val="9"/>
+    </w:pPr>
+    <w:rPr>
+      <w:rFonts w:asciiTheme="majorHAnsi" w:eastAsiaTheme="majorEastAsia" w:hAnsiTheme="majorHAnsi" w:cstheme="majorBidi"/>
+      <w:color w:val="365F91" w:themeColor="accent1" w:themeShade="BF"/>
+      <w:sz w:val="32"/>
+      <w:szCs w:val="32"/>
+      <w:lang w:val="en-US"/>
+    </w:rPr>
+  </w:style>
 </w:styles>
+</file>
+
+<file path=word/glossary/document.xml><?xml version="1.0" encoding="utf-8"?>
+<w:glossaryDocument xmlns:wpc="http://schemas.microsoft.com/office/word/2010/wordprocessingCanvas" xmlns:cx="http://schemas.microsoft.com/office/drawing/2014/chartex" xmlns:mc="http://schemas.openxmlformats.org/markup-compatibility/2006" xmlns:o="urn:schemas-microsoft-com:office:office" xmlns:r="http://schemas.openxmlformats.org/officeDocument/2006/relationships" xmlns:m="http://schemas.openxmlformats.org/officeDocument/2006/math" xmlns:v="urn:schemas-microsoft-com:vml" xmlns:wp14="http://schemas.microsoft.com/office/word/2010/wordprocessingDrawing" xmlns:wp="http://schemas.openxmlformats.org/drawingml/2006/wordprocessingDrawing" xmlns:w10="urn:schemas-microsoft-com:office:word" xmlns:w="http://schemas.openxmlformats.org/wordprocessingml/2006/main" xmlns:w14="http://schemas.microsoft.com/office/word/2010/wordml" xmlns:w15="http://schemas.microsoft.com/office/word/2012/wordml" xmlns:w16se="http://schemas.microsoft.com/office/word/2015/wordml/symex" xmlns:wpg="http://schemas.microsoft.com/office/word/2010/wordprocessingGroup" xmlns:wpi="http://schemas.microsoft.com/office/word/2010/wordprocessingInk" xmlns:wne="http://schemas.microsoft.com/office/word/2006/wordml" xmlns:wps="http://schemas.microsoft.com/office/word/2010/wordprocessingShape" mc:Ignorable="w14 w15 w16se wp14"/>
+</file>
+
+<file path=word/glossary/fontTable.xml><?xml version="1.0" encoding="utf-8"?>
+<w:fonts xmlns:mc="http://schemas.openxmlformats.org/markup-compatibility/2006" xmlns:r="http://schemas.openxmlformats.org/officeDocument/2006/relationships" xmlns:w="http://schemas.openxmlformats.org/wordprocessingml/2006/main" xmlns:w14="http://schemas.microsoft.com/office/word/2010/wordml" xmlns:w15="http://schemas.microsoft.com/office/word/2012/wordml" xmlns:w16se="http://schemas.microsoft.com/office/word/2015/wordml/symex" mc:Ignorable="w14 w15 w16se">
+  <w:font w:name="Times New Roman">
+    <w:panose1 w:val="02020603050405020304"/>
+    <w:charset w:val="00"/>
+    <w:family w:val="roman"/>
+    <w:pitch w:val="variable"/>
+    <w:sig w:usb0="E0002AFF" w:usb1="C0007843" w:usb2="00000009" w:usb3="00000000" w:csb0="000001FF" w:csb1="00000000"/>
+  </w:font>
+  <w:font w:name="Arial">
+    <w:panose1 w:val="020B0604020202020204"/>
+    <w:charset w:val="00"/>
+    <w:family w:val="swiss"/>
+    <w:pitch w:val="variable"/>
+    <w:sig w:usb0="E0002AFF" w:usb1="C0007843" w:usb2="00000009" w:usb3="00000000" w:csb0="000001FF" w:csb1="00000000"/>
+  </w:font>
+  <w:font w:name="Calibri">
+    <w:panose1 w:val="020F0502020204030204"/>
+    <w:charset w:val="00"/>
+    <w:family w:val="swiss"/>
+    <w:pitch w:val="variable"/>
+    <w:sig w:usb0="E0002AFF" w:usb1="4000ACFF" w:usb2="00000001" w:usb3="00000000" w:csb0="000001FF" w:csb1="00000000"/>
+  </w:font>
+  <w:font w:name="Roboto">
+    <w:charset w:val="00"/>
+    <w:family w:val="auto"/>
+    <w:pitch w:val="default"/>
+  </w:font>
+  <w:font w:name="Cambria">
+    <w:panose1 w:val="02040503050406030204"/>
+    <w:charset w:val="00"/>
+    <w:family w:val="roman"/>
+    <w:pitch w:val="variable"/>
+    <w:sig w:usb0="E00006FF" w:usb1="420024FF" w:usb2="02000000" w:usb3="00000000" w:csb0="0000019F" w:csb1="00000000"/>
+  </w:font>
+  <w:font w:name="Segoe UI Symbol">
+    <w:panose1 w:val="020B0502040204020203"/>
+    <w:charset w:val="00"/>
+    <w:family w:val="swiss"/>
+    <w:pitch w:val="variable"/>
+    <w:sig w:usb0="800001E3" w:usb1="1200FFEF" w:usb2="00040000" w:usb3="00000000" w:csb0="00000001" w:csb1="00000000"/>
+  </w:font>
+  <w:font w:name="Arial Unicode MS">
+    <w:panose1 w:val="020B0604020202020204"/>
+    <w:charset w:val="00"/>
+    <w:family w:val="auto"/>
+    <w:pitch w:val="default"/>
+  </w:font>
+  <w:font w:name="Calibri Light">
+    <w:panose1 w:val="020F0302020204030204"/>
+    <w:charset w:val="00"/>
+    <w:family w:val="swiss"/>
+    <w:pitch w:val="variable"/>
+    <w:sig w:usb0="A0002AEF" w:usb1="4000207B" w:usb2="00000000" w:usb3="00000000" w:csb0="000001FF" w:csb1="00000000"/>
+  </w:font>
+</w:fonts>
+</file>
+
+<file path=word/glossary/settings.xml><?xml version="1.0" encoding="utf-8"?>
+<w:settings xmlns:mc="http://schemas.openxmlformats.org/markup-compatibility/2006" xmlns:o="urn:schemas-microsoft-com:office:office" xmlns:r="http://schemas.openxmlformats.org/officeDocument/2006/relationships" xmlns:m="http://schemas.openxmlformats.org/officeDocument/2006/math" xmlns:v="urn:schemas-microsoft-com:vml" xmlns:w10="urn:schemas-microsoft-com:office:word" xmlns:w="http://schemas.openxmlformats.org/wordprocessingml/2006/main" xmlns:w14="http://schemas.microsoft.com/office/word/2010/wordml" xmlns:w15="http://schemas.microsoft.com/office/word/2012/wordml" xmlns:w16se="http://schemas.microsoft.com/office/word/2015/wordml/symex" xmlns:sl="http://schemas.openxmlformats.org/schemaLibrary/2006/main" mc:Ignorable="w14 w15 w16se">
+  <w:view w:val="normal"/>
+  <w:defaultTabStop w:val="720"/>
+  <w:characterSpacingControl w:val="doNotCompress"/>
+  <w:compat>
+    <w:useFELayout/>
+    <w:compatSetting w:name="compatibilityMode" w:uri="http://schemas.microsoft.com/office/word" w:val="15"/>
+    <w:compatSetting w:name="overrideTableStyleFontSizeAndJustification" w:uri="http://schemas.microsoft.com/office/word" w:val="1"/>
+    <w:compatSetting w:name="enableOpenTypeFeatures" w:uri="http://schemas.microsoft.com/office/word" w:val="1"/>
+    <w:compatSetting w:name="doNotFlipMirrorIndents" w:uri="http://schemas.microsoft.com/office/word" w:val="1"/>
+    <w:compatSetting w:name="differentiateMultirowTableHeaders" w:uri="http://schemas.microsoft.com/office/word" w:val="1"/>
+  </w:compat>
+  <w:rsids>
+    <w:rsidRoot w:val="003042AF"/>
+    <w:rsid w:val="003042AF"/>
+  </w:rsids>
+  <m:mathPr>
+    <m:mathFont m:val="Cambria Math"/>
+    <m:brkBin m:val="before"/>
+    <m:brkBinSub m:val="--"/>
+    <m:smallFrac m:val="0"/>
+    <m:dispDef/>
+    <m:lMargin m:val="0"/>
+    <m:rMargin m:val="0"/>
+    <m:defJc m:val="centerGroup"/>
+    <m:wrapIndent m:val="1440"/>
+    <m:intLim m:val="subSup"/>
+    <m:naryLim m:val="undOvr"/>
+  </m:mathPr>
+  <w:themeFontLang w:val="en-US"/>
+  <w:clrSchemeMapping w:bg1="light1" w:t1="dark1" w:bg2="light2" w:t2="dark2" w:accent1="accent1" w:accent2="accent2" w:accent3="accent3" w:accent4="accent4" w:accent5="accent5" w:accent6="accent6" w:hyperlink="hyperlink" w:followedHyperlink="followedHyperlink"/>
+  <w:decimalSymbol w:val="."/>
+  <w:listSeparator w:val=","/>
+  <w15:chartTrackingRefBased/>
+</w:settings>
+</file>
+
+<file path=word/glossary/styles.xml><?xml version="1.0" encoding="utf-8"?>
+<w:styles xmlns:mc="http://schemas.openxmlformats.org/markup-compatibility/2006" xmlns:r="http://schemas.openxmlformats.org/officeDocument/2006/relationships" xmlns:w="http://schemas.openxmlformats.org/wordprocessingml/2006/main" xmlns:w14="http://schemas.microsoft.com/office/word/2010/wordml" xmlns:w15="http://schemas.microsoft.com/office/word/2012/wordml" xmlns:w16se="http://schemas.microsoft.com/office/word/2015/wordml/symex" mc:Ignorable="w14 w15 w16se">
+  <w:docDefaults>
+    <w:rPrDefault>
+      <w:rPr>
+        <w:rFonts w:asciiTheme="minorHAnsi" w:eastAsiaTheme="minorEastAsia" w:hAnsiTheme="minorHAnsi" w:cstheme="minorBidi"/>
+        <w:sz w:val="22"/>
+        <w:szCs w:val="22"/>
+        <w:lang w:val="en-US" w:eastAsia="en-US" w:bidi="ar-SA"/>
+      </w:rPr>
+    </w:rPrDefault>
+    <w:pPrDefault>
+      <w:pPr>
+        <w:spacing w:after="160" w:line="259" w:lineRule="auto"/>
+      </w:pPr>
+    </w:pPrDefault>
+  </w:docDefaults>
+  <w:latentStyles w:defLockedState="0" w:defUIPriority="99" w:defSemiHidden="0" w:defUnhideWhenUsed="0" w:defQFormat="0" w:count="371">
+    <w:lsdException w:name="Normal" w:uiPriority="0" w:qFormat="1"/>
+    <w:lsdException w:name="heading 1" w:uiPriority="9" w:qFormat="1"/>
+    <w:lsdException w:name="heading 2" w:semiHidden="1" w:uiPriority="9" w:unhideWhenUsed="1" w:qFormat="1"/>
+    <w:lsdException w:name="heading 3" w:semiHidden="1" w:uiPriority="9" w:unhideWhenUsed="1" w:qFormat="1"/>
+    <w:lsdException w:name="heading 4" w:semiHidden="1" w:uiPriority="9" w:unhideWhenUsed="1" w:qFormat="1"/>
+    <w:lsdException w:name="heading 5" w:semiHidden="1" w:uiPriority="9" w:unhideWhenUsed="1" w:qFormat="1"/>
+    <w:lsdException w:name="heading 6" w:semiHidden="1" w:uiPriority="9" w:unhideWhenUsed="1" w:qFormat="1"/>
+    <w:lsdException w:name="heading 7" w:semiHidden="1" w:uiPriority="9" w:unhideWhenUsed="1" w:qFormat="1"/>
+    <w:lsdException w:name="heading 8" w:semiHidden="1" w:uiPriority="9" w:unhideWhenUsed="1" w:qFormat="1"/>
+    <w:lsdException w:name="heading 9" w:semiHidden="1" w:uiPriority="9" w:unhideWhenUsed="1" w:qFormat="1"/>
+    <w:lsdException w:name="index 1" w:semiHidden="1" w:unhideWhenUsed="1"/>
+    <w:lsdException w:name="index 2" w:semiHidden="1" w:unhideWhenUsed="1"/>
+    <w:lsdException w:name="index 3" w:semiHidden="1" w:unhideWhenUsed="1"/>
+    <w:lsdException w:name="index 4" w:semiHidden="1" w:unhideWhenUsed="1"/>
+    <w:lsdException w:name="index 5" w:semiHidden="1" w:unhideWhenUsed="1"/>
+    <w:lsdException w:name="index 6" w:semiHidden="1" w:unhideWhenUsed="1"/>
+    <w:lsdException w:name="index 7" w:semiHidden="1" w:unhideWhenUsed="1"/>
+    <w:lsdException w:name="index 8" w:semiHidden="1" w:unhideWhenUsed="1"/>
+    <w:lsdException w:name="index 9" w:semiHidden="1" w:unhideWhenUsed="1"/>
+    <w:lsdException w:name="toc 1" w:semiHidden="1" w:uiPriority="39" w:unhideWhenUsed="1"/>
+    <w:lsdException w:name="toc 2" w:semiHidden="1" w:uiPriority="39" w:unhideWhenUsed="1"/>
+    <w:lsdException w:name="toc 3" w:semiHidden="1" w:uiPriority="39" w:unhideWhenUsed="1"/>
+    <w:lsdException w:name="toc 4" w:semiHidden="1" w:uiPriority="39" w:unhideWhenUsed="1"/>
+    <w:lsdException w:name="toc 5" w:semiHidden="1" w:uiPriority="39" w:unhideWhenUsed="1"/>
+    <w:lsdException w:name="toc 6" w:semiHidden="1" w:uiPriority="39" w:unhideWhenUsed="1"/>
+    <w:lsdException w:name="toc 7" w:semiHidden="1" w:uiPriority="39" w:unhideWhenUsed="1"/>
+    <w:lsdException w:name="toc 8" w:semiHidden="1" w:uiPriority="39" w:unhideWhenUsed="1"/>
+    <w:lsdException w:name="toc 9" w:semiHidden="1" w:uiPriority="39" w:unhideWhenUsed="1"/>
+    <w:lsdException w:name="Normal Indent" w:semiHidden="1" w:unhideWhenUsed="1"/>
+    <w:lsdException w:name="footnote text" w:semiHidden="1" w:unhideWhenUsed="1"/>
+    <w:lsdException w:name="annotation text" w:semiHidden="1" w:unhideWhenUsed="1"/>
+    <w:lsdException w:name="header" w:semiHidden="1" w:unhideWhenUsed="1"/>
+    <w:lsdException w:name="footer" w:semiHidden="1" w:unhideWhenUsed="1"/>
+    <w:lsdException w:name="index heading" w:semiHidden="1" w:unhideWhenUsed="1"/>
+    <w:lsdException w:name="caption" w:semiHidden="1" w:uiPriority="35" w:unhideWhenUsed="1" w:qFormat="1"/>
+    <w:lsdException w:name="table of figures" w:semiHidden="1" w:unhideWhenUsed="1"/>
+    <w:lsdException w:name="envelope address" w:semiHidden="1" w:unhideWhenUsed="1"/>
+    <w:lsdException w:name="envelope return" w:semiHidden="1" w:unhideWhenUsed="1"/>
+    <w:lsdException w:name="footnote reference" w:semiHidden="1" w:unhideWhenUsed="1"/>
+    <w:lsdException w:name="annotation reference" w:semiHidden="1" w:unhideWhenUsed="1"/>
+    <w:lsdException w:name="line number" w:semiHidden="1" w:unhideWhenUsed="1"/>
+    <w:lsdException w:name="page number" w:semiHidden="1" w:unhideWhenUsed="1"/>
+    <w:lsdException w:name="endnote reference" w:semiHidden="1" w:unhideWhenUsed="1"/>
+    <w:lsdException w:name="endnote text" w:semiHidden="1" w:unhideWhenUsed="1"/>
+    <w:lsdException w:name="table of authorities" w:semiHidden="1" w:unhideWhenUsed="1"/>
+    <w:lsdException w:name="macro" w:semiHidden="1" w:unhideWhenUsed="1"/>
+    <w:lsdException w:name="toa heading" w:semiHidden="1" w:unhideWhenUsed="1"/>
+    <w:lsdException w:name="List" w:semiHidden="1" w:unhideWhenUsed="1"/>
+    <w:lsdException w:name="List Bullet" w:semiHidden="1" w:unhideWhenUsed="1"/>
+    <w:lsdException w:name="List Number" w:semiHidden="1" w:unhideWhenUsed="1"/>
+    <w:lsdException w:name="List 2" w:semiHidden="1" w:unhideWhenUsed="1"/>
+    <w:lsdException w:name="List 3" w:semiHidden="1" w:unhideWhenUsed="1"/>
+    <w:lsdException w:name="List 4" w:semiHidden="1" w:unhideWhenUsed="1"/>
+    <w:lsdException w:name="List 5" w:semiHidden="1" w:unhideWhenUsed="1"/>
+    <w:lsdException w:name="List Bullet 2" w:semiHidden="1" w:unhideWhenUsed="1"/>
+    <w:lsdException w:name="List Bullet 3" w:semiHidden="1" w:unhideWhenUsed="1"/>
+    <w:lsdException w:name="List Bullet 4" w:semiHidden="1" w:unhideWhenUsed="1"/>
+    <w:lsdException w:name="List Bullet 5" w:semiHidden="1" w:unhideWhenUsed="1"/>
+    <w:lsdException w:name="List Number 2" w:semiHidden="1" w:unhideWhenUsed="1"/>
+    <w:lsdException w:name="List Number 3" w:semiHidden="1" w:unhideWhenUsed="1"/>
+    <w:lsdException w:name="List Number 4" w:semiHidden="1" w:unhideWhenUsed="1"/>
+    <w:lsdException w:name="List Number 5" w:semiHidden="1" w:unhideWhenUsed="1"/>
+    <w:lsdException w:name="Title" w:uiPriority="10" w:qFormat="1"/>
+    <w:lsdException w:name="Closing" w:semiHidden="1" w:unhideWhenUsed="1"/>
+    <w:lsdException w:name="Signature" w:semiHidden="1" w:unhideWhenUsed="1"/>
+    <w:lsdException w:name="Default Paragraph Font" w:semiHidden="1" w:uiPriority="1" w:unhideWhenUsed="1"/>
+    <w:lsdException w:name="Body Text" w:semiHidden="1" w:unhideWhenUsed="1"/>
+    <w:lsdException w:name="Body Text Indent" w:semiHidden="1" w:unhideWhenUsed="1"/>
+    <w:lsdException w:name="List Continue" w:semiHidden="1" w:unhideWhenUsed="1"/>
+    <w:lsdException w:name="List Continue 2" w:semiHidden="1" w:unhideWhenUsed="1"/>
+    <w:lsdException w:name="List Continue 3" w:semiHidden="1" w:unhideWhenUsed="1"/>
+    <w:lsdException w:name="List Continue 4" w:semiHidden="1" w:unhideWhenUsed="1"/>
+    <w:lsdException w:name="List Continue 5" w:semiHidden="1" w:unhideWhenUsed="1"/>
+    <w:lsdException w:name="Message Header" w:semiHidden="1" w:unhideWhenUsed="1"/>
+    <w:lsdException w:name="Subtitle" w:uiPriority="11" w:qFormat="1"/>
+    <w:lsdException w:name="Salutation" w:semiHidden="1" w:unhideWhenUsed="1"/>
+    <w:lsdException w:name="Date" w:semiHidden="1" w:unhideWhenUsed="1"/>
+    <w:lsdException w:name="Body Text First Indent" w:semiHidden="1" w:unhideWhenUsed="1"/>
+    <w:lsdException w:name="Body Text First Indent 2" w:semiHidden="1" w:unhideWhenUsed="1"/>
+    <w:lsdException w:name="Note Heading" w:semiHidden="1" w:unhideWhenUsed="1"/>
+    <w:lsdException w:name="Body Text 2" w:semiHidden="1" w:unhideWhenUsed="1"/>
+    <w:lsdException w:name="Body Text 3" w:semiHidden="1" w:unhideWhenUsed="1"/>
+    <w:lsdException w:name="Body Text Indent 2" w:semiHidden="1" w:unhideWhenUsed="1"/>
+    <w:lsdException w:name="Body Text Indent 3" w:semiHidden="1" w:unhideWhenUsed="1"/>
+    <w:lsdException w:name="Block Text" w:semiHidden="1" w:unhideWhenUsed="1"/>
+    <w:lsdException w:name="Hyperlink" w:semiHidden="1" w:unhideWhenUsed="1"/>
+    <w:lsdException w:name="FollowedHyperlink" w:semiHidden="1" w:unhideWhenUsed="1"/>
+    <w:lsdException w:name="Strong" w:uiPriority="22" w:qFormat="1"/>
+    <w:lsdException w:name="Emphasis" w:uiPriority="20" w:qFormat="1"/>
+    <w:lsdException w:name="Document Map" w:semiHidden="1" w:unhideWhenUsed="1"/>
+    <w:lsdException w:name="Plain Text" w:semiHidden="1" w:unhideWhenUsed="1"/>
+    <w:lsdException w:name="E-mail Signature" w:semiHidden="1" w:unhideWhenUsed="1"/>
+    <w:lsdException w:name="HTML Top of Form" w:semiHidden="1" w:unhideWhenUsed="1"/>
+    <w:lsdException w:name="HTML Bottom of Form" w:semiHidden="1" w:unhideWhenUsed="1"/>
+    <w:lsdException w:name="Normal (Web)" w:semiHidden="1" w:unhideWhenUsed="1"/>
+    <w:lsdException w:name="HTML Acronym" w:semiHidden="1" w:unhideWhenUsed="1"/>
+    <w:lsdException w:name="HTML Address" w:semiHidden="1" w:unhideWhenUsed="1"/>
+    <w:lsdException w:name="HTML Cite" w:semiHidden="1" w:unhideWhenUsed="1"/>
+    <w:lsdException w:name="HTML Code" w:semiHidden="1" w:unhideWhenUsed="1"/>
+    <w:lsdException w:name="HTML Definition" w:semiHidden="1" w:unhideWhenUsed="1"/>
+    <w:lsdException w:name="HTML Keyboard" w:semiHidden="1" w:unhideWhenUsed="1"/>
+    <w:lsdException w:name="HTML Preformatted" w:semiHidden="1" w:unhideWhenUsed="1"/>
+    <w:lsdException w:name="HTML Sample" w:semiHidden="1" w:unhideWhenUsed="1"/>
+    <w:lsdException w:name="HTML Typewriter" w:semiHidden="1" w:unhideWhenUsed="1"/>
+    <w:lsdException w:name="HTML Variable" w:semiHidden="1" w:unhideWhenUsed="1"/>
+    <w:lsdException w:name="Normal Table" w:semiHidden="1" w:unhideWhenUsed="1"/>
+    <w:lsdException w:name="annotation subject" w:semiHidden="1" w:unhideWhenUsed="1"/>
+    <w:lsdException w:name="No List" w:semiHidden="1" w:unhideWhenUsed="1"/>
+    <w:lsdException w:name="Outline List 1" w:semiHidden="1" w:unhideWhenUsed="1"/>
+    <w:lsdException w:name="Outline List 2" w:semiHidden="1" w:unhideWhenUsed="1"/>
+    <w:lsdException w:name="Outline List 3" w:semiHidden="1" w:unhideWhenUsed="1"/>
+    <w:lsdException w:name="Table Simple 1" w:semiHidden="1" w:unhideWhenUsed="1"/>
+    <w:lsdException w:name="Table Simple 2" w:semiHidden="1" w:unhideWhenUsed="1"/>
+    <w:lsdException w:name="Table Simple 3" w:semiHidden="1" w:unhideWhenUsed="1"/>
+    <w:lsdException w:name="Table Classic 1" w:semiHidden="1" w:unhideWhenUsed="1"/>
+    <w:lsdException w:name="Table Classic 2" w:semiHidden="1" w:unhideWhenUsed="1"/>
+    <w:lsdException w:name="Table Classic 3" w:semiHidden="1" w:unhideWhenUsed="1"/>
+    <w:lsdException w:name="Table Classic 4" w:semiHidden="1" w:unhideWhenUsed="1"/>
+    <w:lsdException w:name="Table Colorful 1" w:semiHidden="1" w:unhideWhenUsed="1"/>
+    <w:lsdException w:name="Table Colorful 2" w:semiHidden="1" w:unhideWhenUsed="1"/>
+    <w:lsdException w:name="Table Colorful 3" w:semiHidden="1" w:unhideWhenUsed="1"/>
+    <w:lsdException w:name="Table Columns 1" w:semiHidden="1" w:unhideWhenUsed="1"/>
+    <w:lsdException w:name="Table Columns 2" w:semiHidden="1" w:unhideWhenUsed="1"/>
+    <w:lsdException w:name="Table Columns 3" w:semiHidden="1" w:unhideWhenUsed="1"/>
+    <w:lsdException w:name="Table Columns 4" w:semiHidden="1" w:unhideWhenUsed="1"/>
+    <w:lsdException w:name="Table Columns 5" w:semiHidden="1" w:unhideWhenUsed="1"/>
+    <w:lsdException w:name="Table Grid 1" w:semiHidden="1" w:unhideWhenUsed="1"/>
+    <w:lsdException w:name="Table Grid 2" w:semiHidden="1" w:unhideWhenUsed="1"/>
+    <w:lsdException w:name="Table Grid 3" w:semiHidden="1" w:unhideWhenUsed="1"/>
+    <w:lsdException w:name="Table Grid 4" w:semiHidden="1" w:unhideWhenUsed="1"/>
+    <w:lsdException w:name="Table Grid 5" w:semiHidden="1" w:unhideWhenUsed="1"/>
+    <w:lsdException w:name="Table Grid 6" w:semiHidden="1" w:unhideWhenUsed="1"/>
+    <w:lsdException w:name="Table Grid 7" w:semiHidden="1" w:unhideWhenUsed="1"/>
+    <w:lsdException w:name="Table Grid 8" w:semiHidden="1" w:unhideWhenUsed="1"/>
+    <w:lsdException w:name="Table List 1" w:semiHidden="1" w:unhideWhenUsed="1"/>
+    <w:lsdException w:name="Table List 2" w:semiHidden="1" w:unhideWhenUsed="1"/>
+    <w:lsdException w:name="Table List 3" w:semiHidden="1" w:unhideWhenUsed="1"/>
+    <w:lsdException w:name="Table List 4" w:semiHidden="1" w:unhideWhenUsed="1"/>
+    <w:lsdException w:name="Table List 5" w:semiHidden="1" w:unhideWhenUsed="1"/>
+    <w:lsdException w:name="Table List 6" w:semiHidden="1" w:unhideWhenUsed="1"/>
+    <w:lsdException w:name="Table List 7" w:semiHidden="1" w:unhideWhenUsed="1"/>
+    <w:lsdException w:name="Table List 8" w:semiHidden="1" w:unhideWhenUsed="1"/>
+    <w:lsdException w:name="Table 3D effects 1" w:semiHidden="1" w:unhideWhenUsed="1"/>
+    <w:lsdException w:name="Table 3D effects 2" w:semiHidden="1" w:unhideWhenUsed="1"/>
+    <w:lsdException w:name="Table 3D effects 3" w:semiHidden="1" w:unhideWhenUsed="1"/>
+    <w:lsdException w:name="Table Contemporary" w:semiHidden="1" w:unhideWhenUsed="1"/>
+    <w:lsdException w:name="Table Elegant" w:semiHidden="1" w:unhideWhenUsed="1"/>
+    <w:lsdException w:name="Table Professional" w:semiHidden="1" w:unhideWhenUsed="1"/>
+    <w:lsdException w:name="Table Subtle 1" w:semiHidden="1" w:unhideWhenUsed="1"/>
+    <w:lsdException w:name="Table Subtle 2" w:semiHidden="1" w:unhideWhenUsed="1"/>
+    <w:lsdException w:name="Table Web 1" w:semiHidden="1" w:unhideWhenUsed="1"/>
+    <w:lsdException w:name="Table Web 2" w:semiHidden="1" w:unhideWhenUsed="1"/>
+    <w:lsdException w:name="Table Web 3" w:semiHidden="1" w:unhideWhenUsed="1"/>
+    <w:lsdException w:name="Balloon Text" w:semiHidden="1" w:unhideWhenUsed="1"/>
+    <w:lsdException w:name="Table Grid" w:uiPriority="39"/>
+    <w:lsdException w:name="Table Theme" w:semiHidden="1" w:unhideWhenUsed="1"/>
+    <w:lsdException w:name="Placeholder Text" w:semiHidden="1"/>
+    <w:lsdException w:name="No Spacing" w:uiPriority="1" w:qFormat="1"/>
+    <w:lsdException w:name="Light Shading" w:uiPriority="60"/>
+    <w:lsdException w:name="Light List" w:uiPriority="61"/>
+    <w:lsdException w:name="Light Grid" w:uiPriority="62"/>
+    <w:lsdException w:name="Medium Shading 1" w:uiPriority="63"/>
+    <w:lsdException w:name="Medium Shading 2" w:uiPriority="64"/>
+    <w:lsdException w:name="Medium List 1" w:uiPriority="65"/>
+    <w:lsdException w:name="Medium List 2" w:uiPriority="66"/>
+    <w:lsdException w:name="Medium Grid 1" w:uiPriority="67"/>
+    <w:lsdException w:name="Medium Grid 2" w:uiPriority="68"/>
+    <w:lsdException w:name="Medium Grid 3" w:uiPriority="69"/>
+    <w:lsdException w:name="Dark List" w:uiPriority="70"/>
+    <w:lsdException w:name="Colorful Shading" w:uiPriority="71"/>
+    <w:lsdException w:name="Colorful List" w:uiPriority="72"/>
+    <w:lsdException w:name="Colorful Grid" w:uiPriority="73"/>
+    <w:lsdException w:name="Light Shading Accent 1" w:uiPriority="60"/>
+    <w:lsdException w:name="Light List Accent 1" w:uiPriority="61"/>
+    <w:lsdException w:name="Light Grid Accent 1" w:uiPriority="62"/>
+    <w:lsdException w:name="Medium Shading 1 Accent 1" w:uiPriority="63"/>
+    <w:lsdException w:name="Medium Shading 2 Accent 1" w:uiPriority="64"/>
+    <w:lsdException w:name="Medium List 1 Accent 1" w:uiPriority="65"/>
+    <w:lsdException w:name="Revision" w:semiHidden="1"/>
+    <w:lsdException w:name="List Paragraph" w:uiPriority="34" w:qFormat="1"/>
+    <w:lsdException w:name="Quote" w:uiPriority="29" w:qFormat="1"/>
+    <w:lsdException w:name="Intense Quote" w:uiPriority="30" w:qFormat="1"/>
+    <w:lsdException w:name="Medium List 2 Accent 1" w:uiPriority="66"/>
+    <w:lsdException w:name="Medium Grid 1 Accent 1" w:uiPriority="67"/>
+    <w:lsdException w:name="Medium Grid 2 Accent 1" w:uiPriority="68"/>
+    <w:lsdException w:name="Medium Grid 3 Accent 1" w:uiPriority="69"/>
+    <w:lsdException w:name="Dark List Accent 1" w:uiPriority="70"/>
+    <w:lsdException w:name="Colorful Shading Accent 1" w:uiPriority="71"/>
+    <w:lsdException w:name="Colorful List Accent 1" w:uiPriority="72"/>
+    <w:lsdException w:name="Colorful Grid Accent 1" w:uiPriority="73"/>
+    <w:lsdException w:name="Light Shading Accent 2" w:uiPriority="60"/>
+    <w:lsdException w:name="Light List Accent 2" w:uiPriority="61"/>
+    <w:lsdException w:name="Light Grid Accent 2" w:uiPriority="62"/>
+    <w:lsdException w:name="Medium Shading 1 Accent 2" w:uiPriority="63"/>
+    <w:lsdException w:name="Medium Shading 2 Accent 2" w:uiPriority="64"/>
+    <w:lsdException w:name="Medium List 1 Accent 2" w:uiPriority="65"/>
+    <w:lsdException w:name="Medium List 2 Accent 2" w:uiPriority="66"/>
+    <w:lsdException w:name="Medium Grid 1 Accent 2" w:uiPriority="67"/>
+    <w:lsdException w:name="Medium Grid 2 Accent 2" w:uiPriority="68"/>
+    <w:lsdException w:name="Medium Grid 3 Accent 2" w:uiPriority="69"/>
+    <w:lsdException w:name="Dark List Accent 2" w:uiPriority="70"/>
+    <w:lsdException w:name="Colorful Shading Accent 2" w:uiPriority="71"/>
+    <w:lsdException w:name="Colorful List Accent 2" w:uiPriority="72"/>
+    <w:lsdException w:name="Colorful Grid Accent 2" w:uiPriority="73"/>
+    <w:lsdException w:name="Light Shading Accent 3" w:uiPriority="60"/>
+    <w:lsdException w:name="Light List Accent 3" w:uiPriority="61"/>
+    <w:lsdException w:name="Light Grid Accent 3" w:uiPriority="62"/>
+    <w:lsdException w:name="Medium Shading 1 Accent 3" w:uiPriority="63"/>
+    <w:lsdException w:name="Medium Shading 2 Accent 3" w:uiPriority="64"/>
+    <w:lsdException w:name="Medium List 1 Accent 3" w:uiPriority="65"/>
+    <w:lsdException w:name="Medium List 2 Accent 3" w:uiPriority="66"/>
+    <w:lsdException w:name="Medium Grid 1 Accent 3" w:uiPriority="67"/>
+    <w:lsdException w:name="Medium Grid 2 Accent 3" w:uiPriority="68"/>
+    <w:lsdException w:name="Medium Grid 3 Accent 3" w:uiPriority="69"/>
+    <w:lsdException w:name="Dark List Accent 3" w:uiPriority="70"/>
+    <w:lsdException w:name="Colorful Shading Accent 3" w:uiPriority="71"/>
+    <w:lsdException w:name="Colorful List Accent 3" w:uiPriority="72"/>
+    <w:lsdException w:name="Colorful Grid Accent 3" w:uiPriority="73"/>
+    <w:lsdException w:name="Light Shading Accent 4" w:uiPriority="60"/>
+    <w:lsdException w:name="Light List Accent 4" w:uiPriority="61"/>
+    <w:lsdException w:name="Light Grid Accent 4" w:uiPriority="62"/>
+    <w:lsdException w:name="Medium Shading 1 Accent 4" w:uiPriority="63"/>
+    <w:lsdException w:name="Medium Shading 2 Accent 4" w:uiPriority="64"/>
+    <w:lsdException w:name="Medium List 1 Accent 4" w:uiPriority="65"/>
+    <w:lsdException w:name="Medium List 2 Accent 4" w:uiPriority="66"/>
+    <w:lsdException w:name="Medium Grid 1 Accent 4" w:uiPriority="67"/>
+    <w:lsdException w:name="Medium Grid 2 Accent 4" w:uiPriority="68"/>
+    <w:lsdException w:name="Medium Grid 3 Accent 4" w:uiPriority="69"/>
+    <w:lsdException w:name="Dark List Accent 4" w:uiPriority="70"/>
+    <w:lsdException w:name="Colorful Shading Accent 4" w:uiPriority="71"/>
+    <w:lsdException w:name="Colorful List Accent 4" w:uiPriority="72"/>
+    <w:lsdException w:name="Colorful Grid Accent 4" w:uiPriority="73"/>
+    <w:lsdException w:name="Light Shading Accent 5" w:uiPriority="60"/>
+    <w:lsdException w:name="Light List Accent 5" w:uiPriority="61"/>
+    <w:lsdException w:name="Light Grid Accent 5" w:uiPriority="62"/>
+    <w:lsdException w:name="Medium Shading 1 Accent 5" w:uiPriority="63"/>
+    <w:lsdException w:name="Medium Shading 2 Accent 5" w:uiPriority="64"/>
+    <w:lsdException w:name="Medium List 1 Accent 5" w:uiPriority="65"/>
+    <w:lsdException w:name="Medium List 2 Accent 5" w:uiPriority="66"/>
+    <w:lsdException w:name="Medium Grid 1 Accent 5" w:uiPriority="67"/>
+    <w:lsdException w:name="Medium Grid 2 Accent 5" w:uiPriority="68"/>
+    <w:lsdException w:name="Medium Grid 3 Accent 5" w:uiPriority="69"/>
+    <w:lsdException w:name="Dark List Accent 5" w:uiPriority="70"/>
+    <w:lsdException w:name="Colorful Shading Accent 5" w:uiPriority="71"/>
+    <w:lsdException w:name="Colorful List Accent 5" w:uiPriority="72"/>
+    <w:lsdException w:name="Colorful Grid Accent 5" w:uiPriority="73"/>
+    <w:lsdException w:name="Light Shading Accent 6" w:uiPriority="60"/>
+    <w:lsdException w:name="Light List Accent 6" w:uiPriority="61"/>
+    <w:lsdException w:name="Light Grid Accent 6" w:uiPriority="62"/>
+    <w:lsdException w:name="Medium Shading 1 Accent 6" w:uiPriority="63"/>
+    <w:lsdException w:name="Medium Shading 2 Accent 6" w:uiPriority="64"/>
+    <w:lsdException w:name="Medium List 1 Accent 6" w:uiPriority="65"/>
+    <w:lsdException w:name="Medium List 2 Accent 6" w:uiPriority="66"/>
+    <w:lsdException w:name="Medium Grid 1 Accent 6" w:uiPriority="67"/>
+    <w:lsdException w:name="Medium Grid 2 Accent 6" w:uiPriority="68"/>
+    <w:lsdException w:name="Medium Grid 3 Accent 6" w:uiPriority="69"/>
+    <w:lsdException w:name="Dark List Accent 6" w:uiPriority="70"/>
+    <w:lsdException w:name="Colorful Shading Accent 6" w:uiPriority="71"/>
+    <w:lsdException w:name="Colorful List Accent 6" w:uiPriority="72"/>
+    <w:lsdException w:name="Colorful Grid Accent 6" w:uiPriority="73"/>
+    <w:lsdException w:name="Subtle Emphasis" w:uiPriority="19" w:qFormat="1"/>
+    <w:lsdException w:name="Intense Emphasis" w:uiPriority="21" w:qFormat="1"/>
+    <w:lsdException w:name="Subtle Reference" w:uiPriority="31" w:qFormat="1"/>
+    <w:lsdException w:name="Intense Reference" w:uiPriority="32" w:qFormat="1"/>
+    <w:lsdException w:name="Book Title" w:uiPriority="33" w:qFormat="1"/>
+    <w:lsdException w:name="Bibliography" w:semiHidden="1" w:uiPriority="37" w:unhideWhenUsed="1"/>
+    <w:lsdException w:name="TOC Heading" w:semiHidden="1" w:uiPriority="39" w:unhideWhenUsed="1" w:qFormat="1"/>
+    <w:lsdException w:name="Plain Table 1" w:uiPriority="41"/>
+    <w:lsdException w:name="Plain Table 2" w:uiPriority="42"/>
+    <w:lsdException w:name="Plain Table 3" w:uiPriority="43"/>
+    <w:lsdException w:name="Plain Table 4" w:uiPriority="44"/>
+    <w:lsdException w:name="Plain Table 5" w:uiPriority="45"/>
+    <w:lsdException w:name="Grid Table Light" w:uiPriority="40"/>
+    <w:lsdException w:name="Grid Table 1 Light" w:uiPriority="46"/>
+    <w:lsdException w:name="Grid Table 2" w:uiPriority="47"/>
+    <w:lsdException w:name="Grid Table 3" w:uiPriority="48"/>
+    <w:lsdException w:name="Grid Table 4" w:uiPriority="49"/>
+    <w:lsdException w:name="Grid Table 5 Dark" w:uiPriority="50"/>
+    <w:lsdException w:name="Grid Table 6 Colorful" w:uiPriority="51"/>
+    <w:lsdException w:name="Grid Table 7 Colorful" w:uiPriority="52"/>
+    <w:lsdException w:name="Grid Table 1 Light Accent 1" w:uiPriority="46"/>
+    <w:lsdException w:name="Grid Table 2 Accent 1" w:uiPriority="47"/>
+    <w:lsdException w:name="Grid Table 3 Accent 1" w:uiPriority="48"/>
+    <w:lsdException w:name="Grid Table 4 Accent 1" w:uiPriority="49"/>
+    <w:lsdException w:name="Grid Table 5 Dark Accent 1" w:uiPriority="50"/>
+    <w:lsdException w:name="Grid Table 6 Colorful Accent 1" w:uiPriority="51"/>
+    <w:lsdException w:name="Grid Table 7 Colorful Accent 1" w:uiPriority="52"/>
+    <w:lsdException w:name="Grid Table 1 Light Accent 2" w:uiPriority="46"/>
+    <w:lsdException w:name="Grid Table 2 Accent 2" w:uiPriority="47"/>
+    <w:lsdException w:name="Grid Table 3 Accent 2" w:uiPriority="48"/>
+    <w:lsdException w:name="Grid Table 4 Accent 2" w:uiPriority="49"/>
+    <w:lsdException w:name="Grid Table 5 Dark Accent 2" w:uiPriority="50"/>
+    <w:lsdException w:name="Grid Table 6 Colorful Accent 2" w:uiPriority="51"/>
+    <w:lsdException w:name="Grid Table 7 Colorful Accent 2" w:uiPriority="52"/>
+    <w:lsdException w:name="Grid Table 1 Light Accent 3" w:uiPriority="46"/>
+    <w:lsdException w:name="Grid Table 2 Accent 3" w:uiPriority="47"/>
+    <w:lsdException w:name="Grid Table 3 Accent 3" w:uiPriority="48"/>
+    <w:lsdException w:name="Grid Table 4 Accent 3" w:uiPriority="49"/>
+    <w:lsdException w:name="Grid Table 5 Dark Accent 3" w:uiPriority="50"/>
+    <w:lsdException w:name="Grid Table 6 Colorful Accent 3" w:uiPriority="51"/>
+    <w:lsdException w:name="Grid Table 7 Colorful Accent 3" w:uiPriority="52"/>
+    <w:lsdException w:name="Grid Table 1 Light Accent 4" w:uiPriority="46"/>
+    <w:lsdException w:name="Grid Table 2 Accent 4" w:uiPriority="47"/>
+    <w:lsdException w:name="Grid Table 3 Accent 4" w:uiPriority="48"/>
+    <w:lsdException w:name="Grid Table 4 Accent 4" w:uiPriority="49"/>
+    <w:lsdException w:name="Grid Table 5 Dark Accent 4" w:uiPriority="50"/>
+    <w:lsdException w:name="Grid Table 6 Colorful Accent 4" w:uiPriority="51"/>
+    <w:lsdException w:name="Grid Table 7 Colorful Accent 4" w:uiPriority="52"/>
+    <w:lsdException w:name="Grid Table 1 Light Accent 5" w:uiPriority="46"/>
+    <w:lsdException w:name="Grid Table 2 Accent 5" w:uiPriority="47"/>
+    <w:lsdException w:name="Grid Table 3 Accent 5" w:uiPriority="48"/>
+    <w:lsdException w:name="Grid Table 4 Accent 5" w:uiPriority="49"/>
+    <w:lsdException w:name="Grid Table 5 Dark Accent 5" w:uiPriority="50"/>
+    <w:lsdException w:name="Grid Table 6 Colorful Accent 5" w:uiPriority="51"/>
+    <w:lsdException w:name="Grid Table 7 Colorful Accent 5" w:uiPriority="52"/>
+    <w:lsdException w:name="Grid Table 1 Light Accent 6" w:uiPriority="46"/>
+    <w:lsdException w:name="Grid Table 2 Accent 6" w:uiPriority="47"/>
+    <w:lsdException w:name="Grid Table 3 Accent 6" w:uiPriority="48"/>
+    <w:lsdException w:name="Grid Table 4 Accent 6" w:uiPriority="49"/>
+    <w:lsdException w:name="Grid Table 5 Dark Accent 6" w:uiPriority="50"/>
+    <w:lsdException w:name="Grid Table 6 Colorful Accent 6" w:uiPriority="51"/>
+    <w:lsdException w:name="Grid Table 7 Colorful Accent 6" w:uiPriority="52"/>
+    <w:lsdException w:name="List Table 1 Light" w:uiPriority="46"/>
+    <w:lsdException w:name="List Table 2" w:uiPriority="47"/>
+    <w:lsdException w:name="List Table 3" w:uiPriority="48"/>
+    <w:lsdException w:name="List Table 4" w:uiPriority="49"/>
+    <w:lsdException w:name="List Table 5 Dark" w:uiPriority="50"/>
+    <w:lsdException w:name="List Table 6 Colorful" w:uiPriority="51"/>
+    <w:lsdException w:name="List Table 7 Colorful" w:uiPriority="52"/>
+    <w:lsdException w:name="List Table 1 Light Accent 1" w:uiPriority="46"/>
+    <w:lsdException w:name="List Table 2 Accent 1" w:uiPriority="47"/>
+    <w:lsdException w:name="List Table 3 Accent 1" w:uiPriority="48"/>
+    <w:lsdException w:name="List Table 4 Accent 1" w:uiPriority="49"/>
+    <w:lsdException w:name="List Table 5 Dark Accent 1" w:uiPriority="50"/>
+    <w:lsdException w:name="List Table 6 Colorful Accent 1" w:uiPriority="51"/>
+    <w:lsdException w:name="List Table 7 Colorful Accent 1" w:uiPriority="52"/>
+    <w:lsdException w:name="List Table 1 Light Accent 2" w:uiPriority="46"/>
+    <w:lsdException w:name="List Table 2 Accent 2" w:uiPriority="47"/>
+    <w:lsdException w:name="List Table 3 Accent 2" w:uiPriority="48"/>
+    <w:lsdException w:name="List Table 4 Accent 2" w:uiPriority="49"/>
+    <w:lsdException w:name="List Table 5 Dark Accent 2" w:uiPriority="50"/>
+    <w:lsdException w:name="List Table 6 Colorful Accent 2" w:uiPriority="51"/>
+    <w:lsdException w:name="List Table 7 Colorful Accent 2" w:uiPriority="52"/>
+    <w:lsdException w:name="List Table 1 Light Accent 3" w:uiPriority="46"/>
+    <w:lsdException w:name="List Table 2 Accent 3" w:uiPriority="47"/>
+    <w:lsdException w:name="List Table 3 Accent 3" w:uiPriority="48"/>
+    <w:lsdException w:name="List Table 4 Accent 3" w:uiPriority="49"/>
+    <w:lsdException w:name="List Table 5 Dark Accent 3" w:uiPriority="50"/>
+    <w:lsdException w:name="List Table 6 Colorful Accent 3" w:uiPriority="51"/>
+    <w:lsdException w:name="List Table 7 Colorful Accent 3" w:uiPriority="52"/>
+    <w:lsdException w:name="List Table 1 Light Accent 4" w:uiPriority="46"/>
+    <w:lsdException w:name="List Table 2 Accent 4" w:uiPriority="47"/>
+    <w:lsdException w:name="List Table 3 Accent 4" w:uiPriority="48"/>
+    <w:lsdException w:name="List Table 4 Accent 4" w:uiPriority="49"/>
+    <w:lsdException w:name="List Table 5 Dark Accent 4" w:uiPriority="50"/>
+    <w:lsdException w:name="List Table 6 Colorful Accent 4" w:uiPriority="51"/>
+    <w:lsdException w:name="List Table 7 Colorful Accent 4" w:uiPriority="52"/>
+    <w:lsdException w:name="List Table 1 Light Accent 5" w:uiPriority="46"/>
+    <w:lsdException w:name="List Table 2 Accent 5" w:uiPriority="47"/>
+    <w:lsdException w:name="List Table 3 Accent 5" w:uiPriority="48"/>
+    <w:lsdException w:name="List Table 4 Accent 5" w:uiPriority="49"/>
+    <w:lsdException w:name="List Table 5 Dark Accent 5" w:uiPriority="50"/>
+    <w:lsdException w:name="List Table 6 Colorful Accent 5" w:uiPriority="51"/>
+    <w:lsdException w:name="List Table 7 Colorful Accent 5" w:uiPriority="52"/>
+    <w:lsdException w:name="List Table 1 Light Accent 6" w:uiPriority="46"/>
+    <w:lsdException w:name="List Table 2 Accent 6" w:uiPriority="47"/>
+    <w:lsdException w:name="List Table 3 Accent 6" w:uiPriority="48"/>
+    <w:lsdException w:name="List Table 4 Accent 6" w:uiPriority="49"/>
+    <w:lsdException w:name="List Table 5 Dark Accent 6" w:uiPriority="50"/>
+    <w:lsdException w:name="List Table 6 Colorful Accent 6" w:uiPriority="51"/>
+    <w:lsdException w:name="List Table 7 Colorful Accent 6" w:uiPriority="52"/>
+  </w:latentStyles>
+  <w:style w:type="paragraph" w:default="1" w:styleId="Normal">
+    <w:name w:val="Normal"/>
+    <w:qFormat/>
+  </w:style>
+  <w:style w:type="character" w:default="1" w:styleId="DefaultParagraphFont">
+    <w:name w:val="Default Paragraph Font"/>
+    <w:uiPriority w:val="1"/>
+    <w:semiHidden/>
+    <w:unhideWhenUsed/>
+  </w:style>
+  <w:style w:type="table" w:default="1" w:styleId="TableNormal">
+    <w:name w:val="Normal Table"/>
+    <w:uiPriority w:val="99"/>
+    <w:semiHidden/>
+    <w:unhideWhenUsed/>
+    <w:tblPr>
+      <w:tblInd w:w="0" w:type="dxa"/>
+      <w:tblCellMar>
+        <w:top w:w="0" w:type="dxa"/>
+        <w:left w:w="108" w:type="dxa"/>
+        <w:bottom w:w="0" w:type="dxa"/>
+        <w:right w:w="108" w:type="dxa"/>
+      </w:tblCellMar>
+    </w:tblPr>
+  </w:style>
+  <w:style w:type="numbering" w:default="1" w:styleId="NoList">
+    <w:name w:val="No List"/>
+    <w:uiPriority w:val="99"/>
+    <w:semiHidden/>
+    <w:unhideWhenUsed/>
+  </w:style>
+  <w:style w:type="paragraph" w:customStyle="1" w:styleId="E8626CEA1EAB425AB4E74FCC2C800FA8">
+    <w:name w:val="E8626CEA1EAB425AB4E74FCC2C800FA8"/>
+    <w:rsid w:val="003042AF"/>
+  </w:style>
+  <w:style w:type="paragraph" w:customStyle="1" w:styleId="255DA4CD993F405693CD09F794DC43B7">
+    <w:name w:val="255DA4CD993F405693CD09F794DC43B7"/>
+    <w:rsid w:val="003042AF"/>
+  </w:style>
+</w:styles>
+</file>
+
+<file path=word/glossary/webSettings.xml><?xml version="1.0" encoding="utf-8"?>
+<w:webSettings xmlns:mc="http://schemas.openxmlformats.org/markup-compatibility/2006" xmlns:r="http://schemas.openxmlformats.org/officeDocument/2006/relationships" xmlns:w="http://schemas.openxmlformats.org/wordprocessingml/2006/main" xmlns:w14="http://schemas.microsoft.com/office/word/2010/wordml" xmlns:w15="http://schemas.microsoft.com/office/word/2012/wordml" xmlns:w16se="http://schemas.microsoft.com/office/word/2015/wordml/symex" mc:Ignorable="w14 w15 w16se">
+  <w:optimizeForBrowser/>
+  <w:allowPNG/>
+</w:webSettings>
 </file>
 
 <file path=word/theme/theme1.xml><?xml version="1.0" encoding="utf-8"?>

</xml_diff>